<commit_message>
worked on the document, deleted some files
</commit_message>
<xml_diff>
--- a/Aproksymacja Profilu wysokościowego.docx
+++ b/Aproksymacja Profilu wysokościowego.docx
@@ -18,7 +18,6 @@
           <w:i w:val="0"/>
           <w:noProof/>
           <w:sz w:val="40"/>
-          <w:lang w:val="pl-PL"/>
         </w:rPr>
         <mc:AlternateContent>
           <mc:Choice Requires="wps">
@@ -74,21 +73,8 @@
                       <wps:txbx>
                         <w:txbxContent>
                           <w:p>
-                            <w:proofErr w:type="spellStart"/>
                             <w:r>
-                              <w:t>Mikołaj</w:t>
-                            </w:r>
-                            <w:proofErr w:type="spellEnd"/>
-                            <w:r>
-                              <w:t xml:space="preserve"> </w:t>
-                            </w:r>
-                            <w:proofErr w:type="spellStart"/>
-                            <w:r>
-                              <w:t>Bisewski</w:t>
-                            </w:r>
-                            <w:proofErr w:type="spellEnd"/>
-                            <w:r>
-                              <w:t xml:space="preserve"> 188594</w:t>
+                              <w:t>Mikołaj Bisewski 188594</w:t>
                             </w:r>
                           </w:p>
                           <w:p>
@@ -125,21 +111,8 @@
                 <v:textbox>
                   <w:txbxContent>
                     <w:p>
-                      <w:proofErr w:type="spellStart"/>
                       <w:r>
-                        <w:t>Mikołaj</w:t>
-                      </w:r>
-                      <w:proofErr w:type="spellEnd"/>
-                      <w:r>
-                        <w:t xml:space="preserve"> </w:t>
-                      </w:r>
-                      <w:proofErr w:type="spellStart"/>
-                      <w:r>
-                        <w:t>Bisewski</w:t>
-                      </w:r>
-                      <w:proofErr w:type="spellEnd"/>
-                      <w:r>
-                        <w:t xml:space="preserve"> 188594</w:t>
+                        <w:t>Mikołaj Bisewski 188594</w:t>
                       </w:r>
                     </w:p>
                     <w:p>
@@ -224,7 +197,21 @@
           <w:sz w:val="28"/>
           <w:lang w:val="pl-PL"/>
         </w:rPr>
-        <w:t>. Metody są badane pod względem:</w:t>
+        <w:t>.</w:t>
+      </w:r>
+      <w:r>
+        <w:rPr>
+          <w:sz w:val="28"/>
+          <w:lang w:val="pl-PL"/>
+        </w:rPr>
+        <w:t xml:space="preserve"> Do określenia dokładności interpolacji używam błędu średniokwadratowego pomiędzy wartością zmierzoną a interpolowaną</w:t>
+      </w:r>
+      <w:r>
+        <w:rPr>
+          <w:sz w:val="28"/>
+          <w:lang w:val="pl-PL"/>
+        </w:rPr>
+        <w:t xml:space="preserve"> Metody są badane pod względem:</w:t>
       </w:r>
     </w:p>
     <w:p>
@@ -342,8 +329,8 @@
             <v:path o:extrusionok="f" gradientshapeok="t" o:connecttype="rect"/>
             <o:lock v:ext="edit" aspectratio="t"/>
           </v:shapetype>
-          <v:shape id="_x0000_s1029" type="#_x0000_t75" style="position:absolute;left:0;text-align:left;margin-left:-30pt;margin-top:21.85pt;width:174.6pt;height:139.95pt;z-index:251673600;mso-position-horizontal-relative:text;mso-position-vertical-relative:text;mso-width-relative:page;mso-height-relative:page">
-            <v:imagedata r:id="rId5" o:title="profil_wysokosciowy_Spacerniak_W_Gdansku"/>
+          <v:shape id="_x0000_s1029" type="#_x0000_t75" style="position:absolute;left:0;text-align:left;margin-left:-30pt;margin-top:21.85pt;width:174.6pt;height:139.95pt;z-index:251673600">
+            <v:imagedata r:id="rId8" o:title="profil_wysokosciowy_Spacerniak_W_Gdansku"/>
           </v:shape>
         </w:pict>
       </w:r>
@@ -353,8 +340,8 @@
           <w:sz w:val="28"/>
         </w:rPr>
         <w:pict>
-          <v:shape id="_x0000_s1028" type="#_x0000_t75" style="position:absolute;left:0;text-align:left;margin-left:336.05pt;margin-top:21.9pt;width:174.6pt;height:141.05pt;z-index:251665408;mso-position-horizontal-relative:text;mso-position-vertical-relative:text;mso-width-relative:page;mso-height-relative:page">
-            <v:imagedata r:id="rId6" o:title="profil_wysokosciowy_Wielki_Kanion_Kolorado"/>
+          <v:shape id="_x0000_s1028" type="#_x0000_t75" style="position:absolute;left:0;text-align:left;margin-left:336.05pt;margin-top:21.9pt;width:174.6pt;height:141.05pt;z-index:251665408">
+            <v:imagedata r:id="rId9" o:title="profil_wysokosciowy_Wielki_Kanion_Kolorado"/>
           </v:shape>
         </w:pict>
       </w:r>
@@ -364,8 +351,8 @@
           <w:sz w:val="28"/>
         </w:rPr>
         <w:pict>
-          <v:shape id="_x0000_s1026" type="#_x0000_t75" style="position:absolute;left:0;text-align:left;margin-left:147.3pt;margin-top:21.9pt;width:174.5pt;height:139.4pt;z-index:251661312;mso-position-horizontal-relative:text;mso-position-vertical-relative:text;mso-width-relative:page;mso-height-relative:page">
-            <v:imagedata r:id="rId7" o:title="profil_wysokosciowy_gleba_challengera"/>
+          <v:shape id="_x0000_s1026" type="#_x0000_t75" style="position:absolute;left:0;text-align:left;margin-left:147.3pt;margin-top:21.9pt;width:174.5pt;height:139.4pt;z-index:251661312">
+            <v:imagedata r:id="rId10" o:title="profil_wysokosciowy_gleba_challengera"/>
           </v:shape>
         </w:pict>
       </w:r>
@@ -427,7 +414,6 @@
       <w:r>
         <w:rPr>
           <w:noProof/>
-          <w:lang w:val="pl-PL"/>
         </w:rPr>
         <mc:AlternateContent>
           <mc:Choice Requires="wps">
@@ -498,6 +484,12 @@
                               <w:rPr>
                                 <w:lang w:val="pl-PL"/>
                               </w:rPr>
+                              <w:t>, które mogą utrudnić interpolację</w:t>
+                            </w:r>
+                            <w:r>
+                              <w:rPr>
+                                <w:lang w:val="pl-PL"/>
+                              </w:rPr>
                               <w:t>.</w:t>
                             </w:r>
                           </w:p>
@@ -543,6 +535,12 @@
                         <w:rPr>
                           <w:lang w:val="pl-PL"/>
                         </w:rPr>
+                        <w:t>, które mogą utrudnić interpolację</w:t>
+                      </w:r>
+                      <w:r>
+                        <w:rPr>
+                          <w:lang w:val="pl-PL"/>
+                        </w:rPr>
                         <w:t>.</w:t>
                       </w:r>
                     </w:p>
@@ -556,7 +554,6 @@
       <w:r>
         <w:rPr>
           <w:noProof/>
-          <w:lang w:val="pl-PL"/>
         </w:rPr>
         <mc:AlternateContent>
           <mc:Choice Requires="wps">
@@ -673,7 +670,6 @@
       <w:r>
         <w:rPr>
           <w:noProof/>
-          <w:lang w:val="pl-PL"/>
         </w:rPr>
         <mc:AlternateContent>
           <mc:Choice Requires="wps">
@@ -802,23 +798,6 @@
     </w:p>
     <w:p>
       <w:pPr>
-        <w:ind w:left="720"/>
-        <w:rPr>
-          <w:lang w:val="pl-PL"/>
-        </w:rPr>
-      </w:pPr>
-    </w:p>
-    <w:p>
-      <w:pPr>
-        <w:ind w:left="720"/>
-        <w:rPr>
-          <w:lang w:val="pl-PL"/>
-        </w:rPr>
-      </w:pPr>
-    </w:p>
-    <w:p>
-      <w:pPr>
-        <w:ind w:left="720"/>
         <w:rPr>
           <w:lang w:val="pl-PL"/>
         </w:rPr>
@@ -862,6 +841,22 @@
           <w:lang w:val="pl-PL"/>
         </w:rPr>
         <w:t xml:space="preserve"> i ich odpowiednich wartości węzłów interpolacyjnych.  Gdzie:</w:t>
+      </w:r>
+    </w:p>
+    <w:p>
+      <w:pPr>
+        <w:ind w:left="720"/>
+      </w:pPr>
+      <w:r>
+        <w:rPr>
+          <w:noProof/>
+          <w:sz w:val="28"/>
+        </w:rPr>
+        <w:pict>
+          <v:shape id="_x0000_s1030" type="#_x0000_t75" style="position:absolute;left:0;text-align:left;margin-left:34.9pt;margin-top:4.6pt;width:107.75pt;height:48.45pt;z-index:251675648">
+            <v:imagedata r:id="rId11" o:title="348358077_200891966197797_7869988733681028010_n"/>
+          </v:shape>
+        </w:pict>
       </w:r>
     </w:p>
     <w:p>
@@ -877,18 +872,6 @@
       </w:pPr>
       <w:r>
         <w:rPr>
-          <w:noProof/>
-          <w:sz w:val="28"/>
-        </w:rPr>
-        <w:pict>
-          <v:shape id="_x0000_s1030" type="#_x0000_t75" style="position:absolute;left:0;text-align:left;margin-left:34.9pt;margin-top:5.55pt;width:107.75pt;height:48.45pt;z-index:251675648;mso-position-horizontal-relative:text;mso-position-vertical-relative:text;mso-width-relative:page;mso-height-relative:page">
-            <v:imagedata r:id="rId8" o:title="348358077_200891966197797_7869988733681028010_n"/>
-            <v:shadow on="t"/>
-          </v:shape>
-        </w:pict>
-      </w:r>
-      <w:r>
-        <w:rPr>
           <w:lang w:val="pl-PL"/>
         </w:rPr>
         <w:t xml:space="preserve">n    -  liczba węzłów </w:t>
@@ -944,40 +927,16 @@
       </w:pPr>
       <w:r>
         <w:rPr>
-          <w:lang w:val="pl-PL"/>
-        </w:rPr>
-        <w:t>yi   -  i-ta wartość</w:t>
-      </w:r>
-      <w:r>
-        <w:rPr>
-          <w:lang w:val="pl-PL"/>
-        </w:rPr>
-        <w:t xml:space="preserve"> węzła interpolacyjnego</w:t>
-      </w:r>
-    </w:p>
-    <w:p>
-      <w:pPr>
-        <w:pStyle w:val="Akapitzlist"/>
-        <w:numPr>
-          <w:ilvl w:val="0"/>
-          <w:numId w:val="4"/>
-        </w:numPr>
-        <w:rPr>
-          <w:lang w:val="pl-PL"/>
-        </w:rPr>
-      </w:pPr>
-      <w:r>
-        <w:rPr>
-          <w:lang w:val="pl-PL"/>
+          <w:noProof/>
         </w:rPr>
         <w:drawing>
           <wp:anchor distT="0" distB="0" distL="114300" distR="114300" simplePos="0" relativeHeight="251676672" behindDoc="0" locked="0" layoutInCell="1" allowOverlap="1">
             <wp:simplePos x="0" y="0"/>
             <wp:positionH relativeFrom="column">
-              <wp:posOffset>504190</wp:posOffset>
+              <wp:posOffset>479812</wp:posOffset>
             </wp:positionH>
             <wp:positionV relativeFrom="paragraph">
-              <wp:posOffset>175260</wp:posOffset>
+              <wp:posOffset>112588</wp:posOffset>
             </wp:positionV>
             <wp:extent cx="1475382" cy="517758"/>
             <wp:effectExtent l="0" t="0" r="0" b="0"/>
@@ -994,7 +953,7 @@
                     <pic:cNvPicPr/>
                   </pic:nvPicPr>
                   <pic:blipFill>
-                    <a:blip r:embed="rId9">
+                    <a:blip r:embed="rId12">
                       <a:extLst>
                         <a:ext uri="{28A0092B-C50C-407E-A947-70E740481C1C}">
                           <a14:useLocalDpi xmlns:a14="http://schemas.microsoft.com/office/drawing/2010/main" val="0"/>
@@ -1030,6 +989,30 @@
         <w:rPr>
           <w:lang w:val="pl-PL"/>
         </w:rPr>
+        <w:t>yi   -  i-ta wartość</w:t>
+      </w:r>
+      <w:r>
+        <w:rPr>
+          <w:lang w:val="pl-PL"/>
+        </w:rPr>
+        <w:t xml:space="preserve"> węzła interpolacyjnego</w:t>
+      </w:r>
+    </w:p>
+    <w:p>
+      <w:pPr>
+        <w:pStyle w:val="Akapitzlist"/>
+        <w:numPr>
+          <w:ilvl w:val="0"/>
+          <w:numId w:val="4"/>
+        </w:numPr>
+        <w:rPr>
+          <w:lang w:val="pl-PL"/>
+        </w:rPr>
+      </w:pPr>
+      <w:r>
+        <w:rPr>
+          <w:lang w:val="pl-PL"/>
+        </w:rPr>
         <w:t>x    -  punkt interpolowany</w:t>
       </w:r>
       <w:r>
@@ -1041,19 +1024,1564 @@
     </w:p>
     <w:p>
       <w:pPr>
+        <w:rPr>
+          <w:lang w:val="pl-PL"/>
+        </w:rPr>
+      </w:pPr>
+    </w:p>
+    <w:p>
+      <w:pPr>
         <w:ind w:left="720"/>
         <w:rPr>
-          <w:lang w:val="pl-PL"/>
-        </w:rPr>
-      </w:pPr>
+          <w:sz w:val="28"/>
+          <w:lang w:val="pl-PL"/>
+        </w:rPr>
+      </w:pPr>
+      <w:r>
+        <w:rPr>
+          <w:sz w:val="28"/>
+          <w:lang w:val="pl-PL"/>
+        </w:rPr>
+        <w:t>Cechą charakterystyczną tej metody jest jej prosta implementacja oraz jej krytyczną podatność na efekt Rungego czyli oscylacji na krańcach przedziału (co jest przedstawione na poniższych wykresach). Efekt Rungego pojawia się kiedy wykorzystujemy wielomiany wysokiego stopnia do interpolacji węzłów w równo-odległych punktach.</w:t>
+      </w:r>
+    </w:p>
+    <w:p>
+      <w:pPr>
+        <w:pStyle w:val="Nagwek2"/>
+        <w:rPr>
+          <w:lang w:val="pl-PL"/>
+        </w:rPr>
+      </w:pPr>
+      <w:r>
+        <w:rPr>
+          <w:lang w:val="pl-PL"/>
+        </w:rPr>
+        <w:t>Spacerniak w Gdańsku</w:t>
+      </w:r>
+    </w:p>
+    <w:p>
+      <w:pPr>
+        <w:pStyle w:val="Nagwek3"/>
+        <w:rPr>
+          <w:lang w:val="pl-PL"/>
+        </w:rPr>
+      </w:pPr>
+      <w:r>
+        <w:rPr>
+          <w:lang w:val="pl-PL"/>
+        </w:rPr>
+        <w:t xml:space="preserve">Równomierne rozmieszczenie punktów </w:t>
+      </w:r>
+      <w:r>
+        <w:rPr>
+          <w:lang w:val="pl-PL"/>
+        </w:rPr>
+        <w:t>dla czterech</w:t>
+      </w:r>
+      <w:r>
+        <w:rPr>
+          <w:lang w:val="pl-PL"/>
+        </w:rPr>
+        <w:t xml:space="preserve"> węzłów</w:t>
+      </w:r>
+    </w:p>
+    <w:p>
+      <w:pPr>
+        <w:ind w:left="1440"/>
+        <w:rPr>
+          <w:lang w:val="pl-PL"/>
+        </w:rPr>
+      </w:pPr>
+      <w:r>
+        <w:rPr>
+          <w:lang w:val="pl-PL"/>
+        </w:rPr>
+        <w:drawing>
+          <wp:anchor distT="0" distB="0" distL="114300" distR="114300" simplePos="0" relativeHeight="251677696" behindDoc="0" locked="0" layoutInCell="1" allowOverlap="1">
+            <wp:simplePos x="0" y="0"/>
+            <wp:positionH relativeFrom="column">
+              <wp:posOffset>4127528</wp:posOffset>
+            </wp:positionH>
+            <wp:positionV relativeFrom="paragraph">
+              <wp:posOffset>412115</wp:posOffset>
+            </wp:positionV>
+            <wp:extent cx="1066949" cy="171474"/>
+            <wp:effectExtent l="0" t="0" r="0" b="0"/>
+            <wp:wrapNone/>
+            <wp:docPr id="6" name="Obraz 6"/>
+            <wp:cNvGraphicFramePr>
+              <a:graphicFrameLocks xmlns:a="http://schemas.openxmlformats.org/drawingml/2006/main" noChangeAspect="1"/>
+            </wp:cNvGraphicFramePr>
+            <a:graphic xmlns:a="http://schemas.openxmlformats.org/drawingml/2006/main">
+              <a:graphicData uri="http://schemas.openxmlformats.org/drawingml/2006/picture">
+                <pic:pic xmlns:pic="http://schemas.openxmlformats.org/drawingml/2006/picture">
+                  <pic:nvPicPr>
+                    <pic:cNvPr id="1" name=""/>
+                    <pic:cNvPicPr/>
+                  </pic:nvPicPr>
+                  <pic:blipFill>
+                    <a:blip r:embed="rId13">
+                      <a:extLst>
+                        <a:ext uri="{28A0092B-C50C-407E-A947-70E740481C1C}">
+                          <a14:useLocalDpi xmlns:a14="http://schemas.microsoft.com/office/drawing/2010/main" val="0"/>
+                        </a:ext>
+                      </a:extLst>
+                    </a:blip>
+                    <a:stretch>
+                      <a:fillRect/>
+                    </a:stretch>
+                  </pic:blipFill>
+                  <pic:spPr>
+                    <a:xfrm>
+                      <a:off x="0" y="0"/>
+                      <a:ext cx="1066949" cy="171474"/>
+                    </a:xfrm>
+                    <a:prstGeom prst="rect">
+                      <a:avLst/>
+                    </a:prstGeom>
+                  </pic:spPr>
+                </pic:pic>
+              </a:graphicData>
+            </a:graphic>
+          </wp:anchor>
+        </w:drawing>
+      </w:r>
+      <w:r>
+        <w:rPr>
+          <w:lang w:val="pl-PL"/>
+        </w:rPr>
+        <w:pict>
+          <v:shape id="_x0000_i1089" type="#_x0000_t75" style="width:380.4pt;height:285.3pt">
+            <v:imagedata r:id="rId14" o:title="LagrangeFewNodesSpacerniak w Gdańsku"/>
+          </v:shape>
+        </w:pict>
+      </w:r>
+    </w:p>
+    <w:p>
+      <w:pPr>
+        <w:ind w:left="1440"/>
+        <w:rPr>
+          <w:lang w:val="pl-PL"/>
+        </w:rPr>
+      </w:pPr>
+      <w:r>
+        <w:rPr>
+          <w:lang w:val="pl-PL"/>
+        </w:rPr>
+        <w:lastRenderedPageBreak/>
+        <w:t>Możemy zauważyć że dla małej ilości równo roz</w:t>
+      </w:r>
+      <w:r>
+        <w:rPr>
+          <w:lang w:val="pl-PL"/>
+        </w:rPr>
+        <w:t>mieszczonych węzłów interpolacja nie przynosi zadowalających wyników, widzimy że krzywa nie oddaje charakteru terenu</w:t>
+      </w:r>
+      <w:r>
+        <w:rPr>
+          <w:lang w:val="pl-PL"/>
+        </w:rPr>
+        <w:t>.  Ten fakt m</w:t>
+      </w:r>
+      <w:r>
+        <w:rPr>
+          <w:lang w:val="pl-PL"/>
+        </w:rPr>
+        <w:t xml:space="preserve">oże wynikać z powodu że teren ma niewielkie uskoki </w:t>
+      </w:r>
+      <w:r>
+        <w:rPr>
+          <w:lang w:val="pl-PL"/>
+        </w:rPr>
+        <w:t>które mogą utrudnić interpolację</w:t>
+      </w:r>
+      <w:r>
+        <w:rPr>
+          <w:lang w:val="pl-PL"/>
+        </w:rPr>
+        <w:t xml:space="preserve">. </w:t>
+      </w:r>
+      <w:r>
+        <w:rPr>
+          <w:lang w:val="pl-PL"/>
+        </w:rPr>
+        <w:t xml:space="preserve"> </w:t>
+      </w:r>
+    </w:p>
+    <w:p>
+      <w:pPr>
+        <w:ind w:left="1440"/>
+        <w:rPr>
+          <w:sz w:val="28"/>
+          <w:lang w:val="pl-PL"/>
+        </w:rPr>
+      </w:pPr>
+    </w:p>
+    <w:p>
+      <w:pPr>
+        <w:pStyle w:val="Nagwek3"/>
+        <w:rPr>
+          <w:lang w:val="pl-PL"/>
+        </w:rPr>
+      </w:pPr>
+      <w:r>
+        <w:rPr>
+          <w:lang w:val="pl-PL"/>
+        </w:rPr>
+        <w:t>Równo</w:t>
+      </w:r>
+      <w:r>
+        <w:rPr>
+          <w:lang w:val="pl-PL"/>
+        </w:rPr>
+        <w:t>mierne rozmieszczenie punktów dla dziesięciu węzłów</w:t>
+      </w:r>
+    </w:p>
+    <w:p>
+      <w:pPr>
+        <w:ind w:left="1440"/>
+        <w:rPr>
+          <w:lang w:val="pl-PL"/>
+        </w:rPr>
+      </w:pPr>
+      <w:r>
+        <w:rPr>
+          <w:sz w:val="28"/>
+          <w:lang w:val="pl-PL"/>
+        </w:rPr>
+        <w:drawing>
+          <wp:anchor distT="0" distB="0" distL="114300" distR="114300" simplePos="0" relativeHeight="251678720" behindDoc="0" locked="0" layoutInCell="1" allowOverlap="1">
+            <wp:simplePos x="0" y="0"/>
+            <wp:positionH relativeFrom="column">
+              <wp:posOffset>4079019</wp:posOffset>
+            </wp:positionH>
+            <wp:positionV relativeFrom="paragraph">
+              <wp:posOffset>407642</wp:posOffset>
+            </wp:positionV>
+            <wp:extent cx="1076475" cy="171474"/>
+            <wp:effectExtent l="0" t="0" r="0" b="0"/>
+            <wp:wrapNone/>
+            <wp:docPr id="7" name="Obraz 7"/>
+            <wp:cNvGraphicFramePr>
+              <a:graphicFrameLocks xmlns:a="http://schemas.openxmlformats.org/drawingml/2006/main" noChangeAspect="1"/>
+            </wp:cNvGraphicFramePr>
+            <a:graphic xmlns:a="http://schemas.openxmlformats.org/drawingml/2006/main">
+              <a:graphicData uri="http://schemas.openxmlformats.org/drawingml/2006/picture">
+                <pic:pic xmlns:pic="http://schemas.openxmlformats.org/drawingml/2006/picture">
+                  <pic:nvPicPr>
+                    <pic:cNvPr id="1" name=""/>
+                    <pic:cNvPicPr/>
+                  </pic:nvPicPr>
+                  <pic:blipFill>
+                    <a:blip r:embed="rId15">
+                      <a:extLst>
+                        <a:ext uri="{28A0092B-C50C-407E-A947-70E740481C1C}">
+                          <a14:useLocalDpi xmlns:a14="http://schemas.microsoft.com/office/drawing/2010/main" val="0"/>
+                        </a:ext>
+                      </a:extLst>
+                    </a:blip>
+                    <a:stretch>
+                      <a:fillRect/>
+                    </a:stretch>
+                  </pic:blipFill>
+                  <pic:spPr>
+                    <a:xfrm>
+                      <a:off x="0" y="0"/>
+                      <a:ext cx="1076475" cy="171474"/>
+                    </a:xfrm>
+                    <a:prstGeom prst="rect">
+                      <a:avLst/>
+                    </a:prstGeom>
+                  </pic:spPr>
+                </pic:pic>
+              </a:graphicData>
+            </a:graphic>
+          </wp:anchor>
+        </w:drawing>
+      </w:r>
+      <w:r>
+        <w:rPr>
+          <w:lang w:val="pl-PL"/>
+        </w:rPr>
+        <w:pict>
+          <v:shape id="_x0000_i1092" type="#_x0000_t75" style="width:380.4pt;height:285.3pt">
+            <v:imagedata r:id="rId16" o:title="LagrangeMediumNodesSpacerniak w Gdańsku"/>
+          </v:shape>
+        </w:pict>
+      </w:r>
+    </w:p>
+    <w:p>
+      <w:pPr>
+        <w:ind w:left="1440"/>
+        <w:rPr>
+          <w:lang w:val="pl-PL"/>
+        </w:rPr>
+      </w:pPr>
+      <w:r>
+        <w:rPr>
+          <w:lang w:val="pl-PL"/>
+        </w:rPr>
+        <w:t>Przy zwiększeniu ilości węzłów możemy zaobserwować poprawę interpolacji w środku przedziału, natomiast na krańcach przedziału pojawia się już efekt Rungego który pogarsza dokładność interpolacji.</w:t>
+      </w:r>
+    </w:p>
+    <w:p>
+      <w:pPr>
+        <w:pStyle w:val="Nagwek3"/>
+        <w:rPr>
+          <w:lang w:val="pl-PL"/>
+        </w:rPr>
+      </w:pPr>
+      <w:r>
+        <w:rPr>
+          <w:lang w:val="pl-PL"/>
+        </w:rPr>
+        <w:lastRenderedPageBreak/>
+        <w:t>Równomierne rozmieszczenie punktów dla dwudziestu pięciu węzłów</w:t>
+      </w:r>
+    </w:p>
+    <w:p>
+      <w:pPr>
+        <w:ind w:left="720" w:firstLine="720"/>
+        <w:rPr>
+          <w:lang w:val="pl-PL"/>
+        </w:rPr>
+      </w:pPr>
+      <w:r>
+        <w:rPr>
+          <w:lang w:val="pl-PL"/>
+        </w:rPr>
+        <w:drawing>
+          <wp:anchor distT="0" distB="0" distL="114300" distR="114300" simplePos="0" relativeHeight="251679744" behindDoc="0" locked="0" layoutInCell="1" allowOverlap="1">
+            <wp:simplePos x="0" y="0"/>
+            <wp:positionH relativeFrom="column">
+              <wp:posOffset>3363402</wp:posOffset>
+            </wp:positionH>
+            <wp:positionV relativeFrom="paragraph">
+              <wp:posOffset>435058</wp:posOffset>
+            </wp:positionV>
+            <wp:extent cx="1295581" cy="152421"/>
+            <wp:effectExtent l="0" t="0" r="0" b="0"/>
+            <wp:wrapNone/>
+            <wp:docPr id="8" name="Obraz 8"/>
+            <wp:cNvGraphicFramePr>
+              <a:graphicFrameLocks xmlns:a="http://schemas.openxmlformats.org/drawingml/2006/main" noChangeAspect="1"/>
+            </wp:cNvGraphicFramePr>
+            <a:graphic xmlns:a="http://schemas.openxmlformats.org/drawingml/2006/main">
+              <a:graphicData uri="http://schemas.openxmlformats.org/drawingml/2006/picture">
+                <pic:pic xmlns:pic="http://schemas.openxmlformats.org/drawingml/2006/picture">
+                  <pic:nvPicPr>
+                    <pic:cNvPr id="1" name=""/>
+                    <pic:cNvPicPr/>
+                  </pic:nvPicPr>
+                  <pic:blipFill>
+                    <a:blip r:embed="rId17">
+                      <a:extLst>
+                        <a:ext uri="{28A0092B-C50C-407E-A947-70E740481C1C}">
+                          <a14:useLocalDpi xmlns:a14="http://schemas.microsoft.com/office/drawing/2010/main" val="0"/>
+                        </a:ext>
+                      </a:extLst>
+                    </a:blip>
+                    <a:stretch>
+                      <a:fillRect/>
+                    </a:stretch>
+                  </pic:blipFill>
+                  <pic:spPr>
+                    <a:xfrm>
+                      <a:off x="0" y="0"/>
+                      <a:ext cx="1295581" cy="152421"/>
+                    </a:xfrm>
+                    <a:prstGeom prst="rect">
+                      <a:avLst/>
+                    </a:prstGeom>
+                  </pic:spPr>
+                </pic:pic>
+              </a:graphicData>
+            </a:graphic>
+          </wp:anchor>
+        </w:drawing>
+      </w:r>
+      <w:r>
+        <w:rPr>
+          <w:lang w:val="pl-PL"/>
+        </w:rPr>
+        <w:pict>
+          <v:shape id="_x0000_i1095" type="#_x0000_t75" style="width:380.4pt;height:285.3pt">
+            <v:imagedata r:id="rId18" o:title="LagrangeaLotNodesSpacerniak w Gdańsku"/>
+          </v:shape>
+        </w:pict>
+      </w:r>
+    </w:p>
+    <w:p>
+      <w:pPr>
+        <w:ind w:left="1440"/>
+        <w:rPr>
+          <w:lang w:val="pl-PL"/>
+        </w:rPr>
+      </w:pPr>
+      <w:r>
+        <w:rPr>
+          <w:lang w:val="pl-PL"/>
+        </w:rPr>
+        <w:t>Przy znacznie większej ilości węzłów wciąż możemy zauważyć że dokładność interpolacji</w:t>
+      </w:r>
+      <w:r>
+        <w:rPr>
+          <w:lang w:val="pl-PL"/>
+        </w:rPr>
+        <w:br/>
+        <w:t xml:space="preserve">na środku przedziału się zwiększyła, </w:t>
+      </w:r>
+      <w:r>
+        <w:rPr>
+          <w:lang w:val="pl-PL"/>
+        </w:rPr>
+        <w:t>aczkolwiek</w:t>
+      </w:r>
+      <w:r>
+        <w:rPr>
+          <w:lang w:val="pl-PL"/>
+        </w:rPr>
+        <w:t xml:space="preserve"> efekt Rungego znacząco ją obniża na krańcach przedziału. Rozmiar tych rozbieżności, oscylacji możemy zaobserwować z zwiększonego błędu średniokwadratowego który już jest rzędu jednego kilometra.</w:t>
+      </w:r>
+    </w:p>
+    <w:p>
+      <w:pPr>
+        <w:ind w:left="1440"/>
+        <w:rPr>
+          <w:lang w:val="pl-PL"/>
+        </w:rPr>
+      </w:pPr>
+    </w:p>
+    <w:p>
+      <w:pPr>
+        <w:pStyle w:val="Nagwek3"/>
+        <w:rPr>
+          <w:lang w:val="pl-PL"/>
+        </w:rPr>
+      </w:pPr>
+      <w:r>
+        <w:rPr>
+          <w:lang w:val="pl-PL"/>
+        </w:rPr>
+        <w:t>Nierównomierne rozmieszczenie punktów (z ilością węzłów 2 podpunktu)</w:t>
+      </w:r>
+    </w:p>
+    <w:p>
+      <w:pPr>
+        <w:rPr>
+          <w:lang w:val="pl-PL"/>
+        </w:rPr>
+      </w:pPr>
+    </w:p>
+    <w:p>
+      <w:pPr>
+        <w:pStyle w:val="Nagwek2"/>
+        <w:rPr>
+          <w:lang w:val="pl-PL"/>
+        </w:rPr>
+      </w:pPr>
+      <w:r>
+        <w:rPr>
+          <w:lang w:val="pl-PL"/>
+        </w:rPr>
+        <w:lastRenderedPageBreak/>
+        <w:t>Głębia Challengera</w:t>
+      </w:r>
+    </w:p>
+    <w:p>
+      <w:pPr>
+        <w:pStyle w:val="Nagwek3"/>
+        <w:rPr>
+          <w:lang w:val="pl-PL"/>
+        </w:rPr>
+      </w:pPr>
+      <w:r>
+        <w:rPr>
+          <w:lang w:val="pl-PL"/>
+        </w:rPr>
+        <w:t>Równomierne rozmi</w:t>
+      </w:r>
+      <w:r>
+        <w:rPr>
+          <w:lang w:val="pl-PL"/>
+        </w:rPr>
+        <w:t>eszczenie punktów dla czterech</w:t>
+      </w:r>
+      <w:r>
+        <w:rPr>
+          <w:lang w:val="pl-PL"/>
+        </w:rPr>
+        <w:t xml:space="preserve"> węzłów</w:t>
+      </w:r>
+    </w:p>
+    <w:p>
+      <w:pPr>
+        <w:ind w:left="1440"/>
+        <w:rPr>
+          <w:lang w:val="pl-PL"/>
+        </w:rPr>
+      </w:pPr>
+      <w:r>
+        <w:rPr>
+          <w:lang w:val="pl-PL"/>
+        </w:rPr>
+        <w:drawing>
+          <wp:anchor distT="0" distB="0" distL="114300" distR="114300" simplePos="0" relativeHeight="251680768" behindDoc="0" locked="0" layoutInCell="1" allowOverlap="1">
+            <wp:simplePos x="0" y="0"/>
+            <wp:positionH relativeFrom="column">
+              <wp:posOffset>3872285</wp:posOffset>
+            </wp:positionH>
+            <wp:positionV relativeFrom="paragraph">
+              <wp:posOffset>390221</wp:posOffset>
+            </wp:positionV>
+            <wp:extent cx="1124107" cy="142895"/>
+            <wp:effectExtent l="0" t="0" r="0" b="9525"/>
+            <wp:wrapNone/>
+            <wp:docPr id="9" name="Obraz 9"/>
+            <wp:cNvGraphicFramePr>
+              <a:graphicFrameLocks xmlns:a="http://schemas.openxmlformats.org/drawingml/2006/main" noChangeAspect="1"/>
+            </wp:cNvGraphicFramePr>
+            <a:graphic xmlns:a="http://schemas.openxmlformats.org/drawingml/2006/main">
+              <a:graphicData uri="http://schemas.openxmlformats.org/drawingml/2006/picture">
+                <pic:pic xmlns:pic="http://schemas.openxmlformats.org/drawingml/2006/picture">
+                  <pic:nvPicPr>
+                    <pic:cNvPr id="1" name=""/>
+                    <pic:cNvPicPr/>
+                  </pic:nvPicPr>
+                  <pic:blipFill>
+                    <a:blip r:embed="rId19">
+                      <a:extLst>
+                        <a:ext uri="{28A0092B-C50C-407E-A947-70E740481C1C}">
+                          <a14:useLocalDpi xmlns:a14="http://schemas.microsoft.com/office/drawing/2010/main" val="0"/>
+                        </a:ext>
+                      </a:extLst>
+                    </a:blip>
+                    <a:stretch>
+                      <a:fillRect/>
+                    </a:stretch>
+                  </pic:blipFill>
+                  <pic:spPr>
+                    <a:xfrm>
+                      <a:off x="0" y="0"/>
+                      <a:ext cx="1124107" cy="142895"/>
+                    </a:xfrm>
+                    <a:prstGeom prst="rect">
+                      <a:avLst/>
+                    </a:prstGeom>
+                  </pic:spPr>
+                </pic:pic>
+              </a:graphicData>
+            </a:graphic>
+          </wp:anchor>
+        </w:drawing>
+      </w:r>
+      <w:r>
+        <w:rPr>
+          <w:lang w:val="pl-PL"/>
+        </w:rPr>
+        <w:pict>
+          <v:shape id="_x0000_i1098" type="#_x0000_t75" style="width:380.4pt;height:285.3pt">
+            <v:imagedata r:id="rId20" o:title="LagrangeFewNodesGłębia Challengera"/>
+          </v:shape>
+        </w:pict>
+      </w:r>
+    </w:p>
+    <w:p>
+      <w:pPr>
+        <w:ind w:left="1440"/>
+        <w:rPr>
+          <w:lang w:val="pl-PL"/>
+        </w:rPr>
+      </w:pPr>
+      <w:r>
+        <w:rPr>
+          <w:lang w:val="pl-PL"/>
+        </w:rPr>
+        <w:t xml:space="preserve">W tym przypadku pracujemy z terenem który charakteryzuje się z jednostajnym spadkiem i natychmiastowym wzniesieniem. Dla małej ilości węzłów, tak jak w poprzednich danych, interpolacja nie przynosi zadowalających wyników i nie do końca oddaje charakter terenu. </w:t>
+      </w:r>
+    </w:p>
+    <w:p>
+      <w:pPr>
+        <w:pStyle w:val="Nagwek3"/>
+        <w:rPr>
+          <w:lang w:val="pl-PL"/>
+        </w:rPr>
+      </w:pPr>
+      <w:r>
+        <w:rPr>
+          <w:lang w:val="pl-PL"/>
+        </w:rPr>
+        <w:lastRenderedPageBreak/>
+        <w:t>Równomierne rozmieszczenie punktów dla dziesięciu węzłów</w:t>
+      </w:r>
+    </w:p>
+    <w:p>
+      <w:pPr>
+        <w:ind w:left="1440"/>
+        <w:rPr>
+          <w:lang w:val="pl-PL"/>
+        </w:rPr>
+      </w:pPr>
+      <w:r>
+        <w:rPr>
+          <w:lang w:val="pl-PL"/>
+        </w:rPr>
+        <w:drawing>
+          <wp:anchor distT="0" distB="0" distL="114300" distR="114300" simplePos="0" relativeHeight="251681792" behindDoc="0" locked="0" layoutInCell="1" allowOverlap="1">
+            <wp:simplePos x="0" y="0"/>
+            <wp:positionH relativeFrom="column">
+              <wp:posOffset>3665413</wp:posOffset>
+            </wp:positionH>
+            <wp:positionV relativeFrom="paragraph">
+              <wp:posOffset>435279</wp:posOffset>
+            </wp:positionV>
+            <wp:extent cx="1190625" cy="200025"/>
+            <wp:effectExtent l="0" t="0" r="9525" b="9525"/>
+            <wp:wrapNone/>
+            <wp:docPr id="10" name="Obraz 10"/>
+            <wp:cNvGraphicFramePr>
+              <a:graphicFrameLocks xmlns:a="http://schemas.openxmlformats.org/drawingml/2006/main" noChangeAspect="1"/>
+            </wp:cNvGraphicFramePr>
+            <a:graphic xmlns:a="http://schemas.openxmlformats.org/drawingml/2006/main">
+              <a:graphicData uri="http://schemas.openxmlformats.org/drawingml/2006/picture">
+                <pic:pic xmlns:pic="http://schemas.openxmlformats.org/drawingml/2006/picture">
+                  <pic:nvPicPr>
+                    <pic:cNvPr id="1" name=""/>
+                    <pic:cNvPicPr/>
+                  </pic:nvPicPr>
+                  <pic:blipFill>
+                    <a:blip r:embed="rId21">
+                      <a:extLst>
+                        <a:ext uri="{28A0092B-C50C-407E-A947-70E740481C1C}">
+                          <a14:useLocalDpi xmlns:a14="http://schemas.microsoft.com/office/drawing/2010/main" val="0"/>
+                        </a:ext>
+                      </a:extLst>
+                    </a:blip>
+                    <a:stretch>
+                      <a:fillRect/>
+                    </a:stretch>
+                  </pic:blipFill>
+                  <pic:spPr>
+                    <a:xfrm>
+                      <a:off x="0" y="0"/>
+                      <a:ext cx="1190625" cy="200025"/>
+                    </a:xfrm>
+                    <a:prstGeom prst="rect">
+                      <a:avLst/>
+                    </a:prstGeom>
+                  </pic:spPr>
+                </pic:pic>
+              </a:graphicData>
+            </a:graphic>
+          </wp:anchor>
+        </w:drawing>
+      </w:r>
+      <w:r>
+        <w:rPr>
+          <w:lang w:val="pl-PL"/>
+        </w:rPr>
+        <w:pict>
+          <v:shape id="_x0000_i1101" type="#_x0000_t75" style="width:380.4pt;height:285.3pt">
+            <v:imagedata r:id="rId22" o:title="LagrangeMediumNodesGłębia Challengera"/>
+          </v:shape>
+        </w:pict>
+      </w:r>
+    </w:p>
+    <w:p>
+      <w:pPr>
+        <w:ind w:left="1440"/>
+        <w:rPr>
+          <w:lang w:val="pl-PL"/>
+        </w:rPr>
+      </w:pPr>
+      <w:r>
+        <w:rPr>
+          <w:lang w:val="pl-PL"/>
+        </w:rPr>
+        <w:t>Dla większej ilości węzłów, przy terenie o charakterystyce bez chwilowych uskoków ( z jednostajnym spadkiem i wzrostem), możemy zauważyć że interpolacja przynosi satysfakcjonujące wyniki aczkolwiek efekt Rungego zaczyna być zauważalny na krańcach przedziału. Wzrost błędu średniokwadratowego wynika z oscylacji efektu Rungego.</w:t>
+      </w:r>
+    </w:p>
+    <w:p>
+      <w:pPr>
+        <w:pStyle w:val="Nagwek3"/>
+        <w:rPr>
+          <w:lang w:val="pl-PL"/>
+        </w:rPr>
+      </w:pPr>
+      <w:r>
+        <w:rPr>
+          <w:lang w:val="pl-PL"/>
+        </w:rPr>
+        <w:lastRenderedPageBreak/>
+        <w:t>Równomierne rozmieszczenie punktów dla dwudziestu pięciu węzłów</w:t>
+      </w:r>
+    </w:p>
+    <w:p>
+      <w:pPr>
+        <w:ind w:left="1440"/>
+        <w:rPr>
+          <w:lang w:val="pl-PL"/>
+        </w:rPr>
+      </w:pPr>
+      <w:r>
+        <w:rPr>
+          <w:lang w:val="pl-PL"/>
+        </w:rPr>
+        <w:drawing>
+          <wp:anchor distT="0" distB="0" distL="114300" distR="114300" simplePos="0" relativeHeight="251682816" behindDoc="0" locked="0" layoutInCell="1" allowOverlap="1">
+            <wp:simplePos x="0" y="0"/>
+            <wp:positionH relativeFrom="column">
+              <wp:posOffset>3291840</wp:posOffset>
+            </wp:positionH>
+            <wp:positionV relativeFrom="paragraph">
+              <wp:posOffset>379620</wp:posOffset>
+            </wp:positionV>
+            <wp:extent cx="1514475" cy="161925"/>
+            <wp:effectExtent l="0" t="0" r="9525" b="9525"/>
+            <wp:wrapNone/>
+            <wp:docPr id="11" name="Obraz 11"/>
+            <wp:cNvGraphicFramePr>
+              <a:graphicFrameLocks xmlns:a="http://schemas.openxmlformats.org/drawingml/2006/main" noChangeAspect="1"/>
+            </wp:cNvGraphicFramePr>
+            <a:graphic xmlns:a="http://schemas.openxmlformats.org/drawingml/2006/main">
+              <a:graphicData uri="http://schemas.openxmlformats.org/drawingml/2006/picture">
+                <pic:pic xmlns:pic="http://schemas.openxmlformats.org/drawingml/2006/picture">
+                  <pic:nvPicPr>
+                    <pic:cNvPr id="1" name=""/>
+                    <pic:cNvPicPr/>
+                  </pic:nvPicPr>
+                  <pic:blipFill>
+                    <a:blip r:embed="rId23">
+                      <a:extLst>
+                        <a:ext uri="{28A0092B-C50C-407E-A947-70E740481C1C}">
+                          <a14:useLocalDpi xmlns:a14="http://schemas.microsoft.com/office/drawing/2010/main" val="0"/>
+                        </a:ext>
+                      </a:extLst>
+                    </a:blip>
+                    <a:stretch>
+                      <a:fillRect/>
+                    </a:stretch>
+                  </pic:blipFill>
+                  <pic:spPr>
+                    <a:xfrm>
+                      <a:off x="0" y="0"/>
+                      <a:ext cx="1514475" cy="161925"/>
+                    </a:xfrm>
+                    <a:prstGeom prst="rect">
+                      <a:avLst/>
+                    </a:prstGeom>
+                  </pic:spPr>
+                </pic:pic>
+              </a:graphicData>
+            </a:graphic>
+          </wp:anchor>
+        </w:drawing>
+      </w:r>
+      <w:r>
+        <w:rPr>
+          <w:lang w:val="pl-PL"/>
+        </w:rPr>
+        <w:pict>
+          <v:shape id="_x0000_i1111" type="#_x0000_t75" style="width:380.4pt;height:285.3pt">
+            <v:imagedata r:id="rId24" o:title="LagrangeaLotNodesGłębia Challengera"/>
+          </v:shape>
+        </w:pict>
+      </w:r>
+    </w:p>
+    <w:p>
+      <w:pPr>
+        <w:ind w:left="1440"/>
+        <w:rPr>
+          <w:lang w:val="pl-PL"/>
+        </w:rPr>
+      </w:pPr>
+      <w:r>
+        <w:rPr>
+          <w:lang w:val="pl-PL"/>
+        </w:rPr>
+        <w:t>Przy zwiększonej liczbie węzłów interpolacyjnych, dokładność interpolacji w środku przedziału się zwiększyła, aczkolwiek na krańcach przedziału występuje efekt Rungego</w:t>
+      </w:r>
+      <w:r>
+        <w:rPr>
+          <w:lang w:val="pl-PL"/>
+        </w:rPr>
+        <w:t>, w wyniku czego błąd średniokwadratowy przekracza 13 km</w:t>
+      </w:r>
+      <w:r>
+        <w:rPr>
+          <w:lang w:val="pl-PL"/>
+        </w:rPr>
+        <w:t xml:space="preserve"> </w:t>
+      </w:r>
+    </w:p>
+    <w:p>
+      <w:pPr>
+        <w:pStyle w:val="Nagwek3"/>
+        <w:rPr>
+          <w:lang w:val="pl-PL"/>
+        </w:rPr>
+      </w:pPr>
+      <w:r>
+        <w:rPr>
+          <w:lang w:val="pl-PL"/>
+        </w:rPr>
+        <w:t>Nierównomierne rozmieszczenie punktów (z ilością węzłów 2 podpunktu)</w:t>
+      </w:r>
+    </w:p>
+    <w:p>
+      <w:pPr>
+        <w:rPr>
+          <w:lang w:val="pl-PL"/>
+        </w:rPr>
+      </w:pPr>
+    </w:p>
+    <w:p>
+      <w:pPr>
+        <w:pStyle w:val="Nagwek2"/>
+        <w:rPr>
+          <w:lang w:val="pl-PL"/>
+        </w:rPr>
+      </w:pPr>
+      <w:r>
+        <w:rPr>
+          <w:lang w:val="pl-PL"/>
+        </w:rPr>
+        <w:lastRenderedPageBreak/>
+        <w:t>Wielki Kanion Kolorado</w:t>
+      </w:r>
+    </w:p>
+    <w:p>
+      <w:pPr>
+        <w:pStyle w:val="Nagwek3"/>
+        <w:rPr>
+          <w:lang w:val="pl-PL"/>
+        </w:rPr>
+      </w:pPr>
+      <w:r>
+        <w:rPr>
+          <w:lang w:val="pl-PL"/>
+        </w:rPr>
+        <w:t>Równomierne rozmieszczenie punktów dla czterech węzłów</w:t>
+      </w:r>
+    </w:p>
+    <w:p>
+      <w:pPr>
+        <w:ind w:left="1440"/>
+        <w:rPr>
+          <w:lang w:val="pl-PL"/>
+        </w:rPr>
+      </w:pPr>
+      <w:r>
+        <w:rPr>
+          <w:lang w:val="pl-PL"/>
+        </w:rPr>
+        <w:drawing>
+          <wp:anchor distT="0" distB="0" distL="114300" distR="114300" simplePos="0" relativeHeight="251683840" behindDoc="0" locked="0" layoutInCell="1" allowOverlap="1">
+            <wp:simplePos x="0" y="0"/>
+            <wp:positionH relativeFrom="column">
+              <wp:posOffset>3182112</wp:posOffset>
+            </wp:positionH>
+            <wp:positionV relativeFrom="paragraph">
+              <wp:posOffset>409829</wp:posOffset>
+            </wp:positionV>
+            <wp:extent cx="1209844" cy="181000"/>
+            <wp:effectExtent l="0" t="0" r="9525" b="9525"/>
+            <wp:wrapNone/>
+            <wp:docPr id="12" name="Obraz 12"/>
+            <wp:cNvGraphicFramePr>
+              <a:graphicFrameLocks xmlns:a="http://schemas.openxmlformats.org/drawingml/2006/main" noChangeAspect="1"/>
+            </wp:cNvGraphicFramePr>
+            <a:graphic xmlns:a="http://schemas.openxmlformats.org/drawingml/2006/main">
+              <a:graphicData uri="http://schemas.openxmlformats.org/drawingml/2006/picture">
+                <pic:pic xmlns:pic="http://schemas.openxmlformats.org/drawingml/2006/picture">
+                  <pic:nvPicPr>
+                    <pic:cNvPr id="1" name=""/>
+                    <pic:cNvPicPr/>
+                  </pic:nvPicPr>
+                  <pic:blipFill>
+                    <a:blip r:embed="rId25">
+                      <a:extLst>
+                        <a:ext uri="{28A0092B-C50C-407E-A947-70E740481C1C}">
+                          <a14:useLocalDpi xmlns:a14="http://schemas.microsoft.com/office/drawing/2010/main" val="0"/>
+                        </a:ext>
+                      </a:extLst>
+                    </a:blip>
+                    <a:stretch>
+                      <a:fillRect/>
+                    </a:stretch>
+                  </pic:blipFill>
+                  <pic:spPr>
+                    <a:xfrm>
+                      <a:off x="0" y="0"/>
+                      <a:ext cx="1209844" cy="181000"/>
+                    </a:xfrm>
+                    <a:prstGeom prst="rect">
+                      <a:avLst/>
+                    </a:prstGeom>
+                  </pic:spPr>
+                </pic:pic>
+              </a:graphicData>
+            </a:graphic>
+          </wp:anchor>
+        </w:drawing>
+      </w:r>
+      <w:r>
+        <w:rPr>
+          <w:lang w:val="pl-PL"/>
+        </w:rPr>
+        <w:pict>
+          <v:shape id="_x0000_i1120" type="#_x0000_t75" style="width:380.4pt;height:285.3pt">
+            <v:imagedata r:id="rId26" o:title="LagrangeFewNodesWielki Kanion Kolorado"/>
+          </v:shape>
+        </w:pict>
+      </w:r>
+    </w:p>
+    <w:p>
+      <w:pPr>
+        <w:ind w:left="1440"/>
+        <w:rPr>
+          <w:lang w:val="pl-PL"/>
+        </w:rPr>
+      </w:pPr>
+      <w:r>
+        <w:rPr>
+          <w:lang w:val="pl-PL"/>
+        </w:rPr>
+        <w:t>W tym przypadku pracujemy z terenem o zróżnicowanej charakterystyce w której występuje krótki fragment płaskiego terenu, doliny i nagłe uskoki wysokości. Ponownie dla małej ilości węzłów interpolacja nie przynosi satysfakcjonujących wyników</w:t>
+      </w:r>
+      <w:r>
+        <w:rPr>
+          <w:lang w:val="pl-PL"/>
+        </w:rPr>
+        <w:t xml:space="preserve"> ponieważ nie dostarczono wystarczającej ilości węzłów do zarysowania terenu. Można zauważyć ze same węzły nie wskazują na wystąpienie pojedynczych gór i spadków wysokości.</w:t>
+      </w:r>
+    </w:p>
+    <w:p>
+      <w:pPr>
+        <w:ind w:left="1440"/>
+        <w:rPr>
+          <w:lang w:val="pl-PL"/>
+        </w:rPr>
+      </w:pPr>
+    </w:p>
+    <w:p>
+      <w:pPr>
+        <w:ind w:left="1440"/>
+        <w:rPr>
+          <w:lang w:val="pl-PL"/>
+        </w:rPr>
+      </w:pPr>
+    </w:p>
+    <w:p>
+      <w:pPr>
+        <w:pStyle w:val="Nagwek3"/>
+        <w:rPr>
+          <w:lang w:val="pl-PL"/>
+        </w:rPr>
+      </w:pPr>
+      <w:r>
+        <w:rPr>
+          <w:lang w:val="pl-PL"/>
+        </w:rPr>
+        <w:lastRenderedPageBreak/>
+        <w:t>Równomierne rozmieszczenie punktów dla dziesięciu węzłów</w:t>
+      </w:r>
+    </w:p>
+    <w:p>
+      <w:pPr>
+        <w:ind w:left="1440"/>
+        <w:rPr>
+          <w:lang w:val="pl-PL"/>
+        </w:rPr>
+      </w:pPr>
+      <w:r>
+        <w:rPr>
+          <w:lang w:val="pl-PL"/>
+        </w:rPr>
+        <w:drawing>
+          <wp:anchor distT="0" distB="0" distL="114300" distR="114300" simplePos="0" relativeHeight="251684864" behindDoc="0" locked="0" layoutInCell="1" allowOverlap="1">
+            <wp:simplePos x="0" y="0"/>
+            <wp:positionH relativeFrom="column">
+              <wp:posOffset>3408883</wp:posOffset>
+            </wp:positionH>
+            <wp:positionV relativeFrom="paragraph">
+              <wp:posOffset>391668</wp:posOffset>
+            </wp:positionV>
+            <wp:extent cx="1057423" cy="142895"/>
+            <wp:effectExtent l="0" t="0" r="9525" b="9525"/>
+            <wp:wrapNone/>
+            <wp:docPr id="13" name="Obraz 13"/>
+            <wp:cNvGraphicFramePr>
+              <a:graphicFrameLocks xmlns:a="http://schemas.openxmlformats.org/drawingml/2006/main" noChangeAspect="1"/>
+            </wp:cNvGraphicFramePr>
+            <a:graphic xmlns:a="http://schemas.openxmlformats.org/drawingml/2006/main">
+              <a:graphicData uri="http://schemas.openxmlformats.org/drawingml/2006/picture">
+                <pic:pic xmlns:pic="http://schemas.openxmlformats.org/drawingml/2006/picture">
+                  <pic:nvPicPr>
+                    <pic:cNvPr id="1" name=""/>
+                    <pic:cNvPicPr/>
+                  </pic:nvPicPr>
+                  <pic:blipFill>
+                    <a:blip r:embed="rId27">
+                      <a:extLst>
+                        <a:ext uri="{28A0092B-C50C-407E-A947-70E740481C1C}">
+                          <a14:useLocalDpi xmlns:a14="http://schemas.microsoft.com/office/drawing/2010/main" val="0"/>
+                        </a:ext>
+                      </a:extLst>
+                    </a:blip>
+                    <a:stretch>
+                      <a:fillRect/>
+                    </a:stretch>
+                  </pic:blipFill>
+                  <pic:spPr>
+                    <a:xfrm>
+                      <a:off x="0" y="0"/>
+                      <a:ext cx="1057423" cy="142895"/>
+                    </a:xfrm>
+                    <a:prstGeom prst="rect">
+                      <a:avLst/>
+                    </a:prstGeom>
+                  </pic:spPr>
+                </pic:pic>
+              </a:graphicData>
+            </a:graphic>
+          </wp:anchor>
+        </w:drawing>
+      </w:r>
+      <w:r>
+        <w:rPr>
+          <w:lang w:val="pl-PL"/>
+        </w:rPr>
+        <w:pict>
+          <v:shape id="_x0000_i1122" type="#_x0000_t75" style="width:380.4pt;height:285.3pt">
+            <v:imagedata r:id="rId28" o:title="LagrangeMediumNodesWielki Kanion Kolorado"/>
+          </v:shape>
+        </w:pict>
+      </w:r>
+    </w:p>
+    <w:p>
+      <w:pPr>
+        <w:ind w:left="1440"/>
+        <w:rPr>
+          <w:lang w:val="pl-PL"/>
+        </w:rPr>
+      </w:pPr>
+      <w:r>
+        <w:rPr>
+          <w:noProof/>
+        </w:rPr>
+        <w:pict>
+          <v:shape id="_x0000_s1036" type="#_x0000_t75" style="position:absolute;left:0;text-align:left;margin-left:70.4pt;margin-top:373.4pt;width:183.7pt;height:161.3pt;z-index:251692032;mso-position-horizontal-relative:margin;mso-position-vertical-relative:margin">
+            <v:imagedata r:id="rId29" o:title="fragment kolorado"/>
+            <w10:wrap type="square" anchorx="margin" anchory="margin"/>
+          </v:shape>
+        </w:pict>
+      </w:r>
+      <w:r>
+        <w:rPr>
+          <w:lang w:val="pl-PL"/>
+        </w:rPr>
+        <w:t>Z większym zarysem na charakterystykę terenu interpolacja z większą dokładnością odzwierciedla charakterystykę terenu aczkolwiek wciąż nie jest ona do końca zadowalająca. Można podzielić te dane na mniejsze fragmenty i dokonać interpolacji na nich jak na przykład:</w:t>
+      </w:r>
+    </w:p>
+    <w:p>
+      <w:pPr>
+        <w:ind w:left="1440"/>
+        <w:rPr>
+          <w:lang w:val="pl-PL"/>
+        </w:rPr>
+      </w:pPr>
+      <w:r>
+        <w:rPr>
+          <w:lang w:val="pl-PL"/>
+        </w:rPr>
+        <w:t>Dla pojedynczego fragmentu terenu funkcja interpolacyjna przyjmuje zadowalający kształt który w miarę dokładnie odwzorowuje kształt terenu. Na krańcach przedziału występują jednakże małe oscylacje.</w:t>
+      </w:r>
+    </w:p>
+    <w:p>
+      <w:pPr>
+        <w:ind w:left="1440"/>
+        <w:rPr>
+          <w:lang w:val="pl-PL"/>
+        </w:rPr>
+      </w:pPr>
+    </w:p>
+    <w:p>
+      <w:pPr>
+        <w:ind w:left="1440"/>
+        <w:rPr>
+          <w:lang w:val="pl-PL"/>
+        </w:rPr>
+      </w:pPr>
+    </w:p>
+    <w:p>
+      <w:pPr>
+        <w:ind w:left="1440"/>
+        <w:rPr>
+          <w:lang w:val="pl-PL"/>
+        </w:rPr>
+      </w:pPr>
+    </w:p>
+    <w:p>
+      <w:pPr>
+        <w:ind w:left="1440"/>
+        <w:rPr>
+          <w:lang w:val="pl-PL"/>
+        </w:rPr>
+      </w:pPr>
+    </w:p>
+    <w:p>
+      <w:pPr>
+        <w:ind w:left="1440"/>
+        <w:rPr>
+          <w:lang w:val="pl-PL"/>
+        </w:rPr>
+      </w:pPr>
+      <w:r>
+        <w:rPr>
+          <w:noProof/>
+        </w:rPr>
+        <w:pict>
+          <v:shape id="_x0000_s1035" type="#_x0000_t75" style="position:absolute;left:0;text-align:left;margin-left:78.4pt;margin-top:538pt;width:175.7pt;height:146.25pt;z-index:251689984;mso-position-horizontal-relative:margin;mso-position-vertical-relative:margin">
+            <v:imagedata r:id="rId30" o:title="fragment kolorado2"/>
+            <w10:wrap type="square" anchorx="margin" anchory="margin"/>
+          </v:shape>
+        </w:pict>
+      </w:r>
+      <w:r>
+        <w:rPr>
+          <w:lang w:val="pl-PL"/>
+        </w:rPr>
+        <w:t>Aczkolwiek dla mniej jednorodnego terenu w którym występują nagłe uskoki wysokości możemy zauważyć że jakość interpolacji znacznie się pogarsza.</w:t>
+      </w:r>
+    </w:p>
+    <w:p>
+      <w:pPr>
+        <w:ind w:left="1440"/>
+        <w:rPr>
+          <w:lang w:val="pl-PL"/>
+        </w:rPr>
+      </w:pPr>
+    </w:p>
+    <w:p>
+      <w:pPr>
+        <w:ind w:left="1440"/>
+        <w:rPr>
+          <w:lang w:val="pl-PL"/>
+        </w:rPr>
+      </w:pPr>
+      <w:r>
+        <w:rPr>
+          <w:lang w:val="pl-PL"/>
+        </w:rPr>
+        <w:lastRenderedPageBreak/>
+        <w:t xml:space="preserve">  </w:t>
+      </w:r>
+    </w:p>
+    <w:p>
+      <w:pPr>
+        <w:pStyle w:val="Nagwek3"/>
+        <w:rPr>
+          <w:lang w:val="pl-PL"/>
+        </w:rPr>
+      </w:pPr>
+      <w:r>
+        <w:rPr>
+          <w:lang w:val="pl-PL"/>
+        </w:rPr>
+        <w:t>Równomierne rozmieszczenie punktów dla dwudziestu pięciu węzłów</w:t>
+      </w:r>
+    </w:p>
+    <w:p>
+      <w:pPr>
+        <w:ind w:left="1440"/>
+        <w:rPr>
+          <w:lang w:val="pl-PL"/>
+        </w:rPr>
+      </w:pPr>
+      <w:r>
+        <w:rPr>
+          <w:lang w:val="pl-PL"/>
+        </w:rPr>
+        <w:drawing>
+          <wp:anchor distT="0" distB="0" distL="114300" distR="114300" simplePos="0" relativeHeight="251685888" behindDoc="0" locked="0" layoutInCell="1" allowOverlap="1">
+            <wp:simplePos x="0" y="0"/>
+            <wp:positionH relativeFrom="column">
+              <wp:posOffset>2999232</wp:posOffset>
+            </wp:positionH>
+            <wp:positionV relativeFrom="paragraph">
+              <wp:posOffset>396037</wp:posOffset>
+            </wp:positionV>
+            <wp:extent cx="1428949" cy="190527"/>
+            <wp:effectExtent l="0" t="0" r="0" b="0"/>
+            <wp:wrapNone/>
+            <wp:docPr id="14" name="Obraz 14"/>
+            <wp:cNvGraphicFramePr>
+              <a:graphicFrameLocks xmlns:a="http://schemas.openxmlformats.org/drawingml/2006/main" noChangeAspect="1"/>
+            </wp:cNvGraphicFramePr>
+            <a:graphic xmlns:a="http://schemas.openxmlformats.org/drawingml/2006/main">
+              <a:graphicData uri="http://schemas.openxmlformats.org/drawingml/2006/picture">
+                <pic:pic xmlns:pic="http://schemas.openxmlformats.org/drawingml/2006/picture">
+                  <pic:nvPicPr>
+                    <pic:cNvPr id="1" name=""/>
+                    <pic:cNvPicPr/>
+                  </pic:nvPicPr>
+                  <pic:blipFill>
+                    <a:blip r:embed="rId31">
+                      <a:extLst>
+                        <a:ext uri="{28A0092B-C50C-407E-A947-70E740481C1C}">
+                          <a14:useLocalDpi xmlns:a14="http://schemas.microsoft.com/office/drawing/2010/main" val="0"/>
+                        </a:ext>
+                      </a:extLst>
+                    </a:blip>
+                    <a:stretch>
+                      <a:fillRect/>
+                    </a:stretch>
+                  </pic:blipFill>
+                  <pic:spPr>
+                    <a:xfrm>
+                      <a:off x="0" y="0"/>
+                      <a:ext cx="1428949" cy="190527"/>
+                    </a:xfrm>
+                    <a:prstGeom prst="rect">
+                      <a:avLst/>
+                    </a:prstGeom>
+                  </pic:spPr>
+                </pic:pic>
+              </a:graphicData>
+            </a:graphic>
+          </wp:anchor>
+        </w:drawing>
+      </w:r>
+      <w:r>
+        <w:rPr>
+          <w:lang w:val="pl-PL"/>
+        </w:rPr>
+        <w:pict>
+          <v:shape id="_x0000_i1125" type="#_x0000_t75" style="width:380.4pt;height:285.3pt">
+            <v:imagedata r:id="rId32" o:title="LagrangeaLotNodesWielki Kanion Kolorado"/>
+          </v:shape>
+        </w:pict>
+      </w:r>
+    </w:p>
+    <w:p>
+      <w:pPr>
+        <w:ind w:left="1440"/>
+        <w:rPr>
+          <w:lang w:val="pl-PL"/>
+        </w:rPr>
+      </w:pPr>
+      <w:r>
+        <w:rPr>
+          <w:lang w:val="pl-PL"/>
+        </w:rPr>
+        <w:t>Przy większej liczbie wierzchołków znowu możemy zauważyć zwiększenie dokładności w środku przedziału i znaczące oscylacje wywołane przez efekt Rungego.</w:t>
+      </w:r>
+    </w:p>
+    <w:p>
+      <w:pPr>
+        <w:pStyle w:val="Nagwek3"/>
+        <w:rPr>
+          <w:lang w:val="pl-PL"/>
+        </w:rPr>
+      </w:pPr>
+      <w:r>
+        <w:rPr>
+          <w:lang w:val="pl-PL"/>
+        </w:rPr>
+        <w:t>Nierównomierne rozmieszczenie punktów (z ilością węzłów 2 podpunktu)</w:t>
+      </w:r>
+    </w:p>
+    <w:p>
+      <w:pPr>
+        <w:pStyle w:val="Nagwek1"/>
+        <w:rPr>
+          <w:sz w:val="40"/>
+          <w:lang w:val="pl-PL"/>
+        </w:rPr>
+      </w:pPr>
+      <w:r>
+        <w:rPr>
+          <w:sz w:val="40"/>
+          <w:lang w:val="pl-PL"/>
+        </w:rPr>
+        <w:t>Interpolacja funkcjami sklejanymi trzeciego stopnia</w:t>
+      </w:r>
     </w:p>
     <w:p>
       <w:pPr>
         <w:ind w:left="720"/>
         <w:rPr>
-          <w:lang w:val="pl-PL"/>
-        </w:rPr>
-      </w:pPr>
+          <w:sz w:val="28"/>
+          <w:lang w:val="pl-PL"/>
+        </w:rPr>
+      </w:pPr>
+      <w:r>
+        <w:rPr>
+          <w:sz w:val="28"/>
+          <w:lang w:val="pl-PL"/>
+        </w:rPr>
+        <w:t>Interpolacja splajnami trzeciego stopnia polega zasadniczo na znalezieniu współczynników do funkcji</w:t>
+      </w:r>
+      <w:r>
+        <w:rPr>
+          <w:sz w:val="28"/>
+          <w:lang w:val="pl-PL"/>
+        </w:rPr>
+        <w:t xml:space="preserve"> wielomianowych trzeciego stopnia</w:t>
+      </w:r>
+      <w:r>
+        <w:rPr>
+          <w:sz w:val="28"/>
+          <w:lang w:val="pl-PL"/>
+        </w:rPr>
+        <w:t xml:space="preserve"> należących do konkretnego podprzedziału, które są miedzy węzłami interpolacyjnymi. Współczynniki te są szukane tak aby:</w:t>
+      </w:r>
+    </w:p>
+    <w:p>
+      <w:pPr>
+        <w:pStyle w:val="Akapitzlist"/>
+        <w:numPr>
+          <w:ilvl w:val="0"/>
+          <w:numId w:val="5"/>
+        </w:numPr>
+        <w:rPr>
+          <w:sz w:val="28"/>
+          <w:lang w:val="pl-PL"/>
+        </w:rPr>
+      </w:pPr>
+      <w:r>
+        <w:rPr>
+          <w:sz w:val="28"/>
+          <w:lang w:val="pl-PL"/>
+        </w:rPr>
+        <w:t>Funkcja interpolująca w węzłach przyjmowała wartość tego węzła.</w:t>
+      </w:r>
+    </w:p>
+    <w:p>
+      <w:pPr>
+        <w:pStyle w:val="Akapitzlist"/>
+        <w:numPr>
+          <w:ilvl w:val="0"/>
+          <w:numId w:val="5"/>
+        </w:numPr>
+        <w:rPr>
+          <w:sz w:val="28"/>
+          <w:lang w:val="pl-PL"/>
+        </w:rPr>
+      </w:pPr>
+      <w:r>
+        <w:rPr>
+          <w:sz w:val="28"/>
+          <w:lang w:val="pl-PL"/>
+        </w:rPr>
+        <w:t>Pierwsze pochodne na wewnętrznych granicach były te same w celu zapewnienia ciągłości funkcji.</w:t>
+      </w:r>
+    </w:p>
+    <w:p>
+      <w:pPr>
+        <w:pStyle w:val="Akapitzlist"/>
+        <w:numPr>
+          <w:ilvl w:val="0"/>
+          <w:numId w:val="5"/>
+        </w:numPr>
+        <w:rPr>
+          <w:sz w:val="28"/>
+          <w:lang w:val="pl-PL"/>
+        </w:rPr>
+      </w:pPr>
+      <w:r>
+        <w:rPr>
+          <w:noProof/>
+          <w:sz w:val="28"/>
+          <w:lang w:val="pl-PL"/>
+        </w:rPr>
+        <mc:AlternateContent>
+          <mc:Choice Requires="wps">
+            <w:drawing>
+              <wp:anchor distT="45720" distB="45720" distL="114300" distR="114300" simplePos="0" relativeHeight="251695104" behindDoc="0" locked="0" layoutInCell="1" allowOverlap="1">
+                <wp:simplePos x="0" y="0"/>
+                <wp:positionH relativeFrom="column">
+                  <wp:posOffset>4210050</wp:posOffset>
+                </wp:positionH>
+                <wp:positionV relativeFrom="paragraph">
+                  <wp:posOffset>814705</wp:posOffset>
+                </wp:positionV>
+                <wp:extent cx="2360930" cy="666750"/>
+                <wp:effectExtent l="0" t="0" r="0" b="0"/>
+                <wp:wrapNone/>
+                <wp:docPr id="16" name="Pole tekstowe 2"/>
+                <wp:cNvGraphicFramePr>
+                  <a:graphicFrameLocks xmlns:a="http://schemas.openxmlformats.org/drawingml/2006/main"/>
+                </wp:cNvGraphicFramePr>
+                <a:graphic xmlns:a="http://schemas.openxmlformats.org/drawingml/2006/main">
+                  <a:graphicData uri="http://schemas.microsoft.com/office/word/2010/wordprocessingShape">
+                    <wps:wsp>
+                      <wps:cNvSpPr txBox="1">
+                        <a:spLocks noChangeArrowheads="1"/>
+                      </wps:cNvSpPr>
+                      <wps:spPr bwMode="auto">
+                        <a:xfrm>
+                          <a:off x="0" y="0"/>
+                          <a:ext cx="2360930" cy="666750"/>
+                        </a:xfrm>
+                        <a:prstGeom prst="rect">
+                          <a:avLst/>
+                        </a:prstGeom>
+                        <a:noFill/>
+                        <a:ln>
+                          <a:noFill/>
+                        </a:ln>
+                      </wps:spPr>
+                      <wps:style>
+                        <a:lnRef idx="0">
+                          <a:scrgbClr r="0" g="0" b="0"/>
+                        </a:lnRef>
+                        <a:fillRef idx="0">
+                          <a:scrgbClr r="0" g="0" b="0"/>
+                        </a:fillRef>
+                        <a:effectRef idx="0">
+                          <a:scrgbClr r="0" g="0" b="0"/>
+                        </a:effectRef>
+                        <a:fontRef idx="minor">
+                          <a:schemeClr val="dk1"/>
+                        </a:fontRef>
+                      </wps:style>
+                      <wps:txbx>
+                        <w:txbxContent>
+                          <w:p>
+                            <w:pPr>
+                              <w:pStyle w:val="Akapitzlist"/>
+                              <w:numPr>
+                                <w:ilvl w:val="0"/>
+                                <w:numId w:val="6"/>
+                              </w:numPr>
+                              <w:rPr>
+                                <w:lang w:val="pl-PL"/>
+                              </w:rPr>
+                            </w:pPr>
+                            <w:r>
+                              <w:rPr>
+                                <w:lang w:val="pl-PL"/>
+                              </w:rPr>
+                              <w:t>Funkcja wielomianowa trzeciego stopnia dla i-tego przedziału</w:t>
+                            </w:r>
+                          </w:p>
+                        </w:txbxContent>
+                      </wps:txbx>
+                      <wps:bodyPr rot="0" vert="horz" wrap="square" lIns="91440" tIns="45720" rIns="91440" bIns="45720" anchor="t" anchorCtr="0">
+                        <a:noAutofit/>
+                      </wps:bodyPr>
+                    </wps:wsp>
+                  </a:graphicData>
+                </a:graphic>
+                <wp14:sizeRelH relativeFrom="margin">
+                  <wp14:pctWidth>40000</wp14:pctWidth>
+                </wp14:sizeRelH>
+                <wp14:sizeRelV relativeFrom="margin">
+                  <wp14:pctHeight>0</wp14:pctHeight>
+                </wp14:sizeRelV>
+              </wp:anchor>
+            </w:drawing>
+          </mc:Choice>
+          <mc:Fallback>
+            <w:pict>
+              <v:shape id="_x0000_s1030" type="#_x0000_t202" style="position:absolute;left:0;text-align:left;margin-left:331.5pt;margin-top:64.15pt;width:185.9pt;height:52.5pt;z-index:251695104;visibility:visible;mso-wrap-style:square;mso-width-percent:400;mso-height-percent:0;mso-wrap-distance-left:9pt;mso-wrap-distance-top:3.6pt;mso-wrap-distance-right:9pt;mso-wrap-distance-bottom:3.6pt;mso-position-horizontal:absolute;mso-position-horizontal-relative:text;mso-position-vertical:absolute;mso-position-vertical-relative:text;mso-width-percent:400;mso-height-percent:0;mso-width-relative:margin;mso-height-relative:margin;v-text-anchor:top" o:gfxdata="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" filled="f" stroked="f">
+                <v:textbox>
+                  <w:txbxContent>
+                    <w:p>
+                      <w:pPr>
+                        <w:pStyle w:val="Akapitzlist"/>
+                        <w:numPr>
+                          <w:ilvl w:val="0"/>
+                          <w:numId w:val="6"/>
+                        </w:numPr>
+                        <w:rPr>
+                          <w:lang w:val="pl-PL"/>
+                        </w:rPr>
+                      </w:pPr>
+                      <w:r>
+                        <w:rPr>
+                          <w:lang w:val="pl-PL"/>
+                        </w:rPr>
+                        <w:t>Funkcja wielomianowa trzeciego stopnia dla i-tego przedziału</w:t>
+                      </w:r>
+                    </w:p>
+                  </w:txbxContent>
+                </v:textbox>
+              </v:shape>
+            </w:pict>
+          </mc:Fallback>
+        </mc:AlternateContent>
+      </w:r>
+      <w:r>
+        <w:rPr>
+          <w:sz w:val="28"/>
+          <w:lang w:val="pl-PL"/>
+        </w:rPr>
+        <w:drawing>
+          <wp:anchor distT="0" distB="0" distL="114300" distR="114300" simplePos="0" relativeHeight="251693056" behindDoc="0" locked="0" layoutInCell="1" allowOverlap="1">
+            <wp:simplePos x="0" y="0"/>
+            <wp:positionH relativeFrom="column">
+              <wp:posOffset>482803</wp:posOffset>
+            </wp:positionH>
+            <wp:positionV relativeFrom="paragraph">
+              <wp:posOffset>882650</wp:posOffset>
+            </wp:positionV>
+            <wp:extent cx="3606394" cy="225785"/>
+            <wp:effectExtent l="0" t="0" r="0" b="3175"/>
+            <wp:wrapNone/>
+            <wp:docPr id="15" name="Obraz 15"/>
+            <wp:cNvGraphicFramePr>
+              <a:graphicFrameLocks xmlns:a="http://schemas.openxmlformats.org/drawingml/2006/main" noChangeAspect="1"/>
+            </wp:cNvGraphicFramePr>
+            <a:graphic xmlns:a="http://schemas.openxmlformats.org/drawingml/2006/main">
+              <a:graphicData uri="http://schemas.openxmlformats.org/drawingml/2006/picture">
+                <pic:pic xmlns:pic="http://schemas.openxmlformats.org/drawingml/2006/picture">
+                  <pic:nvPicPr>
+                    <pic:cNvPr id="1" name=""/>
+                    <pic:cNvPicPr/>
+                  </pic:nvPicPr>
+                  <pic:blipFill>
+                    <a:blip r:embed="rId33">
+                      <a:extLst>
+                        <a:ext uri="{28A0092B-C50C-407E-A947-70E740481C1C}">
+                          <a14:useLocalDpi xmlns:a14="http://schemas.microsoft.com/office/drawing/2010/main" val="0"/>
+                        </a:ext>
+                      </a:extLst>
+                    </a:blip>
+                    <a:stretch>
+                      <a:fillRect/>
+                    </a:stretch>
+                  </pic:blipFill>
+                  <pic:spPr>
+                    <a:xfrm>
+                      <a:off x="0" y="0"/>
+                      <a:ext cx="3606394" cy="225785"/>
+                    </a:xfrm>
+                    <a:prstGeom prst="rect">
+                      <a:avLst/>
+                    </a:prstGeom>
+                  </pic:spPr>
+                </pic:pic>
+              </a:graphicData>
+            </a:graphic>
+            <wp14:sizeRelH relativeFrom="page">
+              <wp14:pctWidth>0</wp14:pctWidth>
+            </wp14:sizeRelH>
+            <wp14:sizeRelV relativeFrom="page">
+              <wp14:pctHeight>0</wp14:pctHeight>
+            </wp14:sizeRelV>
+          </wp:anchor>
+        </w:drawing>
+      </w:r>
+      <w:r>
+        <w:rPr>
+          <w:sz w:val="28"/>
+          <w:lang w:val="pl-PL"/>
+        </w:rPr>
+        <w:t xml:space="preserve">Drugie pochodne na wewnętrznych granicach przedziału były te same w celu zapewnienia gładkości funkcji, tak aby nie była na przemian wklęsła i wypukła. </w:t>
+      </w:r>
     </w:p>
     <w:p>
       <w:pPr>
@@ -1068,7 +2596,57 @@
           <w:sz w:val="28"/>
           <w:lang w:val="pl-PL"/>
         </w:rPr>
-        <w:t>Cechą charakterystyczną tej metody jest jej prosta implementacja oraz jej krytyczną podatność na efekt Rungego czyli oscylacji na krańcach przedziału (co jest przedstawione na poniższych wykresach). Efekt Rungego pojawia się kiedy wykorzystujemy wielomiany wysokiego stopnia do interpolacji węzłów w równo-odległych punktach.</w:t>
+        <w:lastRenderedPageBreak/>
+        <w:t xml:space="preserve">Na podstawie tych założeń formułowany jest układ równań który składa się z 4 * n równań (gdzie n to liczba podprzedziałów czyli n+1 węzłów interpolacyjnych). </w:t>
+      </w:r>
+      <w:r>
+        <w:rPr>
+          <w:sz w:val="28"/>
+          <w:lang w:val="pl-PL"/>
+        </w:rPr>
+        <w:t xml:space="preserve">Do rozwiązania układu równań wykorzystuję metodę faktoryzacji LU wbudowaną w środowisko Matlab [b = M\a]. </w:t>
+      </w:r>
+      <w:r>
+        <w:rPr>
+          <w:sz w:val="28"/>
+          <w:lang w:val="pl-PL"/>
+        </w:rPr>
+        <w:t>Wtedy wówczas po wyliczeniu współczynników (które w moim projekcie znajdują się w wektorze)</w:t>
+      </w:r>
+      <w:r>
+        <w:rPr>
+          <w:sz w:val="28"/>
+          <w:lang w:val="pl-PL"/>
+        </w:rPr>
+        <w:t>, dokonujemy interpolacji która polega na znalezieniu podprzedziału, do którego należy punkt który interpolujemy</w:t>
+      </w:r>
+      <w:r>
+        <w:rPr>
+          <w:sz w:val="28"/>
+          <w:lang w:val="pl-PL"/>
+        </w:rPr>
+        <w:t>.</w:t>
+      </w:r>
+      <w:r>
+        <w:rPr>
+          <w:sz w:val="28"/>
+          <w:lang w:val="pl-PL"/>
+        </w:rPr>
+        <w:t xml:space="preserve"> Następnie do funkcji należącego do konkretnego podprzedziału wstawiamy wcześniej wyliczone współczynniki oraz punkt interpolowany x. Możemy wstępnie zauważyć że ta metoda jest wymagająca czasowo ze względu na konieczność rozwiązania układu równań i obszerność ze względu na liczbę współczynników, rozmiarów macierzy na których pracujemy. </w:t>
+      </w:r>
+      <w:r>
+        <w:rPr>
+          <w:sz w:val="28"/>
+          <w:lang w:val="pl-PL"/>
+        </w:rPr>
+        <w:t xml:space="preserve"> </w:t>
+      </w:r>
+      <w:r>
+        <w:rPr>
+          <w:sz w:val="28"/>
+          <w:lang w:val="pl-PL"/>
+        </w:rPr>
+        <w:t>Ponadto znaczącą zaletą tej metody jest brak podatności na efekt Rungego (ze względu na to że operujemy na wielomianach nie większych niż trzeciego stopnia).</w:t>
       </w:r>
     </w:p>
     <w:p>
@@ -1096,7 +2674,94 @@
         <w:rPr>
           <w:lang w:val="pl-PL"/>
         </w:rPr>
-        <w:t xml:space="preserve">Równomierne rozmieszczenie punktów </w:t>
+        <w:t>Równomierne rozmieszczenie punktów dla czterech węzłów</w:t>
+      </w:r>
+    </w:p>
+    <w:p>
+      <w:pPr>
+        <w:ind w:left="1440"/>
+        <w:rPr>
+          <w:lang w:val="pl-PL"/>
+        </w:rPr>
+      </w:pPr>
+      <w:r>
+        <w:rPr>
+          <w:lang w:val="pl-PL"/>
+        </w:rPr>
+        <w:drawing>
+          <wp:anchor distT="0" distB="0" distL="114300" distR="114300" simplePos="0" relativeHeight="251696128" behindDoc="0" locked="0" layoutInCell="1" allowOverlap="1">
+            <wp:simplePos x="0" y="0"/>
+            <wp:positionH relativeFrom="column">
+              <wp:posOffset>4059936</wp:posOffset>
+            </wp:positionH>
+            <wp:positionV relativeFrom="paragraph">
+              <wp:posOffset>438938</wp:posOffset>
+            </wp:positionV>
+            <wp:extent cx="1105054" cy="228632"/>
+            <wp:effectExtent l="0" t="0" r="0" b="0"/>
+            <wp:wrapNone/>
+            <wp:docPr id="17" name="Obraz 17"/>
+            <wp:cNvGraphicFramePr>
+              <a:graphicFrameLocks xmlns:a="http://schemas.openxmlformats.org/drawingml/2006/main" noChangeAspect="1"/>
+            </wp:cNvGraphicFramePr>
+            <a:graphic xmlns:a="http://schemas.openxmlformats.org/drawingml/2006/main">
+              <a:graphicData uri="http://schemas.openxmlformats.org/drawingml/2006/picture">
+                <pic:pic xmlns:pic="http://schemas.openxmlformats.org/drawingml/2006/picture">
+                  <pic:nvPicPr>
+                    <pic:cNvPr id="1" name=""/>
+                    <pic:cNvPicPr/>
+                  </pic:nvPicPr>
+                  <pic:blipFill>
+                    <a:blip r:embed="rId34">
+                      <a:extLst>
+                        <a:ext uri="{28A0092B-C50C-407E-A947-70E740481C1C}">
+                          <a14:useLocalDpi xmlns:a14="http://schemas.microsoft.com/office/drawing/2010/main" val="0"/>
+                        </a:ext>
+                      </a:extLst>
+                    </a:blip>
+                    <a:stretch>
+                      <a:fillRect/>
+                    </a:stretch>
+                  </pic:blipFill>
+                  <pic:spPr>
+                    <a:xfrm>
+                      <a:off x="0" y="0"/>
+                      <a:ext cx="1105054" cy="228632"/>
+                    </a:xfrm>
+                    <a:prstGeom prst="rect">
+                      <a:avLst/>
+                    </a:prstGeom>
+                  </pic:spPr>
+                </pic:pic>
+              </a:graphicData>
+            </a:graphic>
+          </wp:anchor>
+        </w:drawing>
+      </w:r>
+      <w:r>
+        <w:rPr>
+          <w:lang w:val="pl-PL"/>
+        </w:rPr>
+        <w:pict>
+          <v:shape id="_x0000_i1128" type="#_x0000_t75" style="width:380.4pt;height:285.3pt">
+            <v:imagedata r:id="rId35" o:title="SplinesFewNodesSpacerniak w Gdańsku"/>
+          </v:shape>
+        </w:pict>
+      </w:r>
+    </w:p>
+    <w:p>
+      <w:pPr>
+        <w:ind w:left="1440"/>
+        <w:rPr>
+          <w:lang w:val="pl-PL"/>
+        </w:rPr>
+      </w:pPr>
+      <w:r>
+        <w:rPr>
+          <w:lang w:val="pl-PL"/>
+        </w:rPr>
+        <w:lastRenderedPageBreak/>
+        <w:t xml:space="preserve">Możemy zauważyć że wynik interpolacji dla małej ilości węzłów jest identyczny do interpolacji Lagrange. Jednakże wynika to z faktu że dostarczone węzły nie wskazują poprawnie na charakterystykę terenu. </w:t>
       </w:r>
     </w:p>
     <w:p>
@@ -1110,7 +2775,93 @@
         <w:rPr>
           <w:lang w:val="pl-PL"/>
         </w:rPr>
-        <w:t>Równomierne rozmieszczenie punktów o większej ilości węzłów</w:t>
+        <w:t>Równomierne rozmieszczenie punktów dla dziesięciu węzłów</w:t>
+      </w:r>
+    </w:p>
+    <w:p>
+      <w:pPr>
+        <w:ind w:left="1440"/>
+        <w:rPr>
+          <w:lang w:val="pl-PL"/>
+        </w:rPr>
+      </w:pPr>
+      <w:r>
+        <w:rPr>
+          <w:lang w:val="pl-PL"/>
+        </w:rPr>
+        <w:drawing>
+          <wp:anchor distT="0" distB="0" distL="114300" distR="114300" simplePos="0" relativeHeight="251697152" behindDoc="0" locked="0" layoutInCell="1" allowOverlap="1">
+            <wp:simplePos x="0" y="0"/>
+            <wp:positionH relativeFrom="column">
+              <wp:posOffset>4037990</wp:posOffset>
+            </wp:positionH>
+            <wp:positionV relativeFrom="paragraph">
+              <wp:posOffset>391541</wp:posOffset>
+            </wp:positionV>
+            <wp:extent cx="1133475" cy="152400"/>
+            <wp:effectExtent l="0" t="0" r="9525" b="0"/>
+            <wp:wrapNone/>
+            <wp:docPr id="18" name="Obraz 18"/>
+            <wp:cNvGraphicFramePr>
+              <a:graphicFrameLocks xmlns:a="http://schemas.openxmlformats.org/drawingml/2006/main" noChangeAspect="1"/>
+            </wp:cNvGraphicFramePr>
+            <a:graphic xmlns:a="http://schemas.openxmlformats.org/drawingml/2006/main">
+              <a:graphicData uri="http://schemas.openxmlformats.org/drawingml/2006/picture">
+                <pic:pic xmlns:pic="http://schemas.openxmlformats.org/drawingml/2006/picture">
+                  <pic:nvPicPr>
+                    <pic:cNvPr id="1" name=""/>
+                    <pic:cNvPicPr/>
+                  </pic:nvPicPr>
+                  <pic:blipFill>
+                    <a:blip r:embed="rId36">
+                      <a:extLst>
+                        <a:ext uri="{28A0092B-C50C-407E-A947-70E740481C1C}">
+                          <a14:useLocalDpi xmlns:a14="http://schemas.microsoft.com/office/drawing/2010/main" val="0"/>
+                        </a:ext>
+                      </a:extLst>
+                    </a:blip>
+                    <a:stretch>
+                      <a:fillRect/>
+                    </a:stretch>
+                  </pic:blipFill>
+                  <pic:spPr>
+                    <a:xfrm>
+                      <a:off x="0" y="0"/>
+                      <a:ext cx="1133475" cy="152400"/>
+                    </a:xfrm>
+                    <a:prstGeom prst="rect">
+                      <a:avLst/>
+                    </a:prstGeom>
+                  </pic:spPr>
+                </pic:pic>
+              </a:graphicData>
+            </a:graphic>
+          </wp:anchor>
+        </w:drawing>
+      </w:r>
+      <w:r>
+        <w:rPr>
+          <w:lang w:val="pl-PL"/>
+        </w:rPr>
+        <w:pict>
+          <v:shape id="_x0000_i1130" type="#_x0000_t75" style="width:380.4pt;height:284.6pt">
+            <v:imagedata r:id="rId37" o:title="SplinesMediumNodesSpacerniak w Gdańsku"/>
+          </v:shape>
+        </w:pict>
+      </w:r>
+    </w:p>
+    <w:p>
+      <w:pPr>
+        <w:ind w:left="1440"/>
+        <w:rPr>
+          <w:lang w:val="pl-PL"/>
+        </w:rPr>
+      </w:pPr>
+      <w:r>
+        <w:rPr>
+          <w:lang w:val="pl-PL"/>
+        </w:rPr>
+        <w:t xml:space="preserve">Dla większej liczby węzłów, które lepiej reprezentują teren, możemy zaobserwować poprawę dokładności interpolacji (co jest również widoczne w spadku błędu średniokwadratowego). </w:t>
       </w:r>
     </w:p>
     <w:p>
@@ -1124,11 +2875,137 @@
         <w:rPr>
           <w:lang w:val="pl-PL"/>
         </w:rPr>
+        <w:lastRenderedPageBreak/>
+        <w:t>Równomierne rozmieszczenie punktów dla dwudziestu pięciu węzłów</w:t>
+      </w:r>
+    </w:p>
+    <w:p>
+      <w:pPr>
+        <w:ind w:left="720" w:firstLine="720"/>
+        <w:rPr>
+          <w:noProof/>
+          <w:lang w:val="pl-PL"/>
+        </w:rPr>
+      </w:pPr>
+      <w:r>
+        <w:rPr>
+          <w:lang w:val="pl-PL"/>
+        </w:rPr>
+        <w:drawing>
+          <wp:anchor distT="0" distB="0" distL="114300" distR="114300" simplePos="0" relativeHeight="251698176" behindDoc="0" locked="0" layoutInCell="1" allowOverlap="1">
+            <wp:simplePos x="0" y="0"/>
+            <wp:positionH relativeFrom="column">
+              <wp:posOffset>4037508</wp:posOffset>
+            </wp:positionH>
+            <wp:positionV relativeFrom="paragraph">
+              <wp:posOffset>413817</wp:posOffset>
+            </wp:positionV>
+            <wp:extent cx="1095375" cy="161925"/>
+            <wp:effectExtent l="0" t="0" r="9525" b="9525"/>
+            <wp:wrapNone/>
+            <wp:docPr id="19" name="Obraz 19"/>
+            <wp:cNvGraphicFramePr>
+              <a:graphicFrameLocks xmlns:a="http://schemas.openxmlformats.org/drawingml/2006/main" noChangeAspect="1"/>
+            </wp:cNvGraphicFramePr>
+            <a:graphic xmlns:a="http://schemas.openxmlformats.org/drawingml/2006/main">
+              <a:graphicData uri="http://schemas.openxmlformats.org/drawingml/2006/picture">
+                <pic:pic xmlns:pic="http://schemas.openxmlformats.org/drawingml/2006/picture">
+                  <pic:nvPicPr>
+                    <pic:cNvPr id="1" name=""/>
+                    <pic:cNvPicPr/>
+                  </pic:nvPicPr>
+                  <pic:blipFill>
+                    <a:blip r:embed="rId38">
+                      <a:extLst>
+                        <a:ext uri="{28A0092B-C50C-407E-A947-70E740481C1C}">
+                          <a14:useLocalDpi xmlns:a14="http://schemas.microsoft.com/office/drawing/2010/main" val="0"/>
+                        </a:ext>
+                      </a:extLst>
+                    </a:blip>
+                    <a:stretch>
+                      <a:fillRect/>
+                    </a:stretch>
+                  </pic:blipFill>
+                  <pic:spPr>
+                    <a:xfrm>
+                      <a:off x="0" y="0"/>
+                      <a:ext cx="1095375" cy="161925"/>
+                    </a:xfrm>
+                    <a:prstGeom prst="rect">
+                      <a:avLst/>
+                    </a:prstGeom>
+                  </pic:spPr>
+                </pic:pic>
+              </a:graphicData>
+            </a:graphic>
+            <wp14:sizeRelH relativeFrom="page">
+              <wp14:pctWidth>0</wp14:pctWidth>
+            </wp14:sizeRelH>
+            <wp14:sizeRelV relativeFrom="page">
+              <wp14:pctHeight>0</wp14:pctHeight>
+            </wp14:sizeRelV>
+          </wp:anchor>
+        </w:drawing>
+      </w:r>
+      <w:r>
+        <w:rPr>
+          <w:lang w:val="pl-PL"/>
+        </w:rPr>
+        <w:pict>
+          <v:shape id="_x0000_i1149" type="#_x0000_t75" style="width:380.4pt;height:285.3pt">
+            <v:imagedata r:id="rId39" o:title="SplinesaLotNodesSpacerniak w Gdańsku"/>
+          </v:shape>
+        </w:pict>
+      </w:r>
+      <w:r>
+        <w:rPr>
+          <w:noProof/>
+          <w:lang w:val="pl-PL"/>
+        </w:rPr>
+        <w:t xml:space="preserve"> </w:t>
+      </w:r>
+    </w:p>
+    <w:p>
+      <w:pPr>
+        <w:ind w:left="1418"/>
+        <w:rPr>
+          <w:noProof/>
+          <w:sz w:val="24"/>
+          <w:lang w:val="pl-PL"/>
+        </w:rPr>
+      </w:pPr>
+      <w:r>
+        <w:rPr>
+          <w:noProof/>
+          <w:sz w:val="24"/>
+          <w:lang w:val="pl-PL"/>
+        </w:rPr>
+        <w:t xml:space="preserve">Dla jeszcze większej liczby węzłów możemy zauważyć że błąd średniokwadratowy jest mniejszy. Ponadto możemy stwierdzić że funkcja interpolacyjna wiernie odzwierciedla charakterystykę terenu. </w:t>
+      </w:r>
+    </w:p>
+    <w:p>
+      <w:pPr>
+        <w:pStyle w:val="Nagwek3"/>
+        <w:rPr>
+          <w:lang w:val="pl-PL"/>
+        </w:rPr>
+      </w:pPr>
+      <w:r>
+        <w:rPr>
+          <w:lang w:val="pl-PL"/>
+        </w:rPr>
         <w:t>Nierównomierne rozmieszczenie punktów (z ilością węzłów 2 podpunktu)</w:t>
       </w:r>
     </w:p>
     <w:p>
       <w:pPr>
+        <w:rPr>
+          <w:lang w:val="pl-PL"/>
+        </w:rPr>
+      </w:pPr>
+    </w:p>
+    <w:p>
+      <w:pPr>
         <w:pStyle w:val="Nagwek2"/>
         <w:rPr>
           <w:lang w:val="pl-PL"/>
@@ -1138,6 +3015,7 @@
         <w:rPr>
           <w:lang w:val="pl-PL"/>
         </w:rPr>
+        <w:lastRenderedPageBreak/>
         <w:t>Głębia Challengera</w:t>
       </w:r>
     </w:p>
@@ -1145,15 +3023,118 @@
       <w:pPr>
         <w:pStyle w:val="Nagwek3"/>
         <w:rPr>
-          <w:lang w:val="pl-PL"/>
-        </w:rPr>
-      </w:pPr>
-      <w:r>
-        <w:rPr>
-          <w:lang w:val="pl-PL"/>
-        </w:rPr>
-        <w:t xml:space="preserve">Równomierne rozmieszczenie punktów </w:t>
-      </w:r>
+          <w:noProof/>
+          <w:lang w:val="pl-PL"/>
+        </w:rPr>
+      </w:pPr>
+      <w:r>
+        <w:rPr>
+          <w:lang w:val="pl-PL"/>
+        </w:rPr>
+        <w:drawing>
+          <wp:anchor distT="0" distB="0" distL="114300" distR="114300" simplePos="0" relativeHeight="251699200" behindDoc="0" locked="0" layoutInCell="1" allowOverlap="1">
+            <wp:simplePos x="0" y="0"/>
+            <wp:positionH relativeFrom="column">
+              <wp:posOffset>3794077</wp:posOffset>
+            </wp:positionH>
+            <wp:positionV relativeFrom="paragraph">
+              <wp:posOffset>584067</wp:posOffset>
+            </wp:positionV>
+            <wp:extent cx="1200150" cy="238125"/>
+            <wp:effectExtent l="0" t="0" r="0" b="9525"/>
+            <wp:wrapNone/>
+            <wp:docPr id="20" name="Obraz 20"/>
+            <wp:cNvGraphicFramePr>
+              <a:graphicFrameLocks xmlns:a="http://schemas.openxmlformats.org/drawingml/2006/main" noChangeAspect="1"/>
+            </wp:cNvGraphicFramePr>
+            <a:graphic xmlns:a="http://schemas.openxmlformats.org/drawingml/2006/main">
+              <a:graphicData uri="http://schemas.openxmlformats.org/drawingml/2006/picture">
+                <pic:pic xmlns:pic="http://schemas.openxmlformats.org/drawingml/2006/picture">
+                  <pic:nvPicPr>
+                    <pic:cNvPr id="1" name=""/>
+                    <pic:cNvPicPr/>
+                  </pic:nvPicPr>
+                  <pic:blipFill>
+                    <a:blip r:embed="rId40">
+                      <a:extLst>
+                        <a:ext uri="{28A0092B-C50C-407E-A947-70E740481C1C}">
+                          <a14:useLocalDpi xmlns:a14="http://schemas.microsoft.com/office/drawing/2010/main" val="0"/>
+                        </a:ext>
+                      </a:extLst>
+                    </a:blip>
+                    <a:stretch>
+                      <a:fillRect/>
+                    </a:stretch>
+                  </pic:blipFill>
+                  <pic:spPr>
+                    <a:xfrm>
+                      <a:off x="0" y="0"/>
+                      <a:ext cx="1200150" cy="238125"/>
+                    </a:xfrm>
+                    <a:prstGeom prst="rect">
+                      <a:avLst/>
+                    </a:prstGeom>
+                  </pic:spPr>
+                </pic:pic>
+              </a:graphicData>
+            </a:graphic>
+          </wp:anchor>
+        </w:drawing>
+      </w:r>
+      <w:r>
+        <w:rPr>
+          <w:lang w:val="pl-PL"/>
+        </w:rPr>
+        <w:t>Równomierne rozmieszczenie punktów dla czterech węzłów</w:t>
+      </w:r>
+      <w:r>
+        <w:rPr>
+          <w:lang w:val="pl-PL"/>
+        </w:rPr>
+        <w:pict>
+          <v:shape id="_x0000_i1150" type="#_x0000_t75" style="width:380.4pt;height:284.6pt">
+            <v:imagedata r:id="rId41" o:title="SplinesFewNodesGłębia Challengera"/>
+          </v:shape>
+        </w:pict>
+      </w:r>
+      <w:r>
+        <w:rPr>
+          <w:noProof/>
+          <w:lang w:val="pl-PL"/>
+        </w:rPr>
+        <w:t xml:space="preserve"> </w:t>
+      </w:r>
+    </w:p>
+    <w:p>
+      <w:pPr>
+        <w:ind w:left="1440"/>
+        <w:rPr>
+          <w:lang w:val="pl-PL"/>
+        </w:rPr>
+      </w:pPr>
+      <w:r>
+        <w:rPr>
+          <w:noProof/>
+        </w:rPr>
+        <w:pict>
+          <v:shape id="_x0000_s1038" type="#_x0000_t75" style="position:absolute;left:0;text-align:left;margin-left:70.8pt;margin-top:64.4pt;width:350.3pt;height:278.5pt;z-index:251706368;mso-position-horizontal-relative:text;mso-position-vertical-relative:text;mso-width-relative:page;mso-height-relative:page">
+            <v:imagedata r:id="rId42" o:title="glebiachalengeraprzkld"/>
+          </v:shape>
+        </w:pict>
+      </w:r>
+      <w:r>
+        <w:rPr>
+          <w:lang w:val="pl-PL"/>
+        </w:rPr>
+        <w:t xml:space="preserve">W tym przypadku możemy zaobserwować rezultat identyczny do uzyskanego w metodzie Lagrange dla małej ilości węzłów. Interpolowana funkcja nie oddaje kształtu terenu ze względu na to że jej kształt zależy od tego jak te węzły zostaną umieszczone. Przykładowo, gdy ustawimy węzły interpolacji w charakterystycznych miejscach: </w:t>
+      </w:r>
+    </w:p>
+    <w:p>
+      <w:pPr>
+        <w:rPr>
+          <w:lang w:val="pl-PL"/>
+        </w:rPr>
+      </w:pPr>
     </w:p>
     <w:p>
       <w:pPr>
@@ -1166,7 +3147,103 @@
         <w:rPr>
           <w:lang w:val="pl-PL"/>
         </w:rPr>
-        <w:t>Równomierne rozmieszczenie punktów o większej ilości węzłów</w:t>
+        <w:lastRenderedPageBreak/>
+        <w:t>Równomierne rozmieszczenie punktów dla dziesięciu węzłów</w:t>
+      </w:r>
+    </w:p>
+    <w:p>
+      <w:pPr>
+        <w:ind w:left="1440"/>
+        <w:rPr>
+          <w:noProof/>
+          <w:lang w:val="pl-PL"/>
+        </w:rPr>
+      </w:pPr>
+      <w:r>
+        <w:rPr>
+          <w:lang w:val="pl-PL"/>
+        </w:rPr>
+        <w:drawing>
+          <wp:anchor distT="0" distB="0" distL="114300" distR="114300" simplePos="0" relativeHeight="251700224" behindDoc="0" locked="0" layoutInCell="1" allowOverlap="1">
+            <wp:simplePos x="0" y="0"/>
+            <wp:positionH relativeFrom="column">
+              <wp:posOffset>3860753</wp:posOffset>
+            </wp:positionH>
+            <wp:positionV relativeFrom="paragraph">
+              <wp:posOffset>400922</wp:posOffset>
+            </wp:positionV>
+            <wp:extent cx="1133475" cy="200025"/>
+            <wp:effectExtent l="0" t="0" r="9525" b="9525"/>
+            <wp:wrapNone/>
+            <wp:docPr id="21" name="Obraz 21"/>
+            <wp:cNvGraphicFramePr>
+              <a:graphicFrameLocks xmlns:a="http://schemas.openxmlformats.org/drawingml/2006/main" noChangeAspect="1"/>
+            </wp:cNvGraphicFramePr>
+            <a:graphic xmlns:a="http://schemas.openxmlformats.org/drawingml/2006/main">
+              <a:graphicData uri="http://schemas.openxmlformats.org/drawingml/2006/picture">
+                <pic:pic xmlns:pic="http://schemas.openxmlformats.org/drawingml/2006/picture">
+                  <pic:nvPicPr>
+                    <pic:cNvPr id="1" name=""/>
+                    <pic:cNvPicPr/>
+                  </pic:nvPicPr>
+                  <pic:blipFill>
+                    <a:blip r:embed="rId43">
+                      <a:extLst>
+                        <a:ext uri="{28A0092B-C50C-407E-A947-70E740481C1C}">
+                          <a14:useLocalDpi xmlns:a14="http://schemas.microsoft.com/office/drawing/2010/main" val="0"/>
+                        </a:ext>
+                      </a:extLst>
+                    </a:blip>
+                    <a:stretch>
+                      <a:fillRect/>
+                    </a:stretch>
+                  </pic:blipFill>
+                  <pic:spPr>
+                    <a:xfrm>
+                      <a:off x="0" y="0"/>
+                      <a:ext cx="1133475" cy="200025"/>
+                    </a:xfrm>
+                    <a:prstGeom prst="rect">
+                      <a:avLst/>
+                    </a:prstGeom>
+                  </pic:spPr>
+                </pic:pic>
+              </a:graphicData>
+            </a:graphic>
+          </wp:anchor>
+        </w:drawing>
+      </w:r>
+      <w:r>
+        <w:rPr>
+          <w:lang w:val="pl-PL"/>
+        </w:rPr>
+        <w:pict>
+          <v:shape id="_x0000_i1152" type="#_x0000_t75" style="width:380.4pt;height:284.6pt">
+            <v:imagedata r:id="rId44" o:title="SplinesMediumNodesGłębia Challengera"/>
+          </v:shape>
+        </w:pict>
+      </w:r>
+      <w:r>
+        <w:rPr>
+          <w:noProof/>
+          <w:lang w:val="pl-PL"/>
+        </w:rPr>
+        <w:t xml:space="preserve"> </w:t>
+      </w:r>
+    </w:p>
+    <w:p>
+      <w:pPr>
+        <w:ind w:left="1440"/>
+        <w:rPr>
+          <w:lang w:val="pl-PL"/>
+        </w:rPr>
+      </w:pPr>
+      <w:r>
+        <w:rPr>
+          <w:noProof/>
+          <w:lang w:val="pl-PL"/>
+        </w:rPr>
+        <w:t>Dla dziesięciu węzłów interpolacyjnych możemy zauważyć wzrost dokładności interpolacji i spadek błędu średniokwadratowego. Dzieje się tak ponieważ dostarczyliśmy więcej informacji o terernie w postaci węzłów.</w:t>
       </w:r>
     </w:p>
     <w:p>
@@ -1180,274 +3257,419 @@
         <w:rPr>
           <w:lang w:val="pl-PL"/>
         </w:rPr>
-        <w:t>Nierównomierne rozmieszczenie punktów (z ilością węzłów 2 podpunktu)</w:t>
-      </w:r>
-    </w:p>
-    <w:p>
-      <w:pPr>
-        <w:pStyle w:val="Nagwek2"/>
-        <w:rPr>
-          <w:lang w:val="pl-PL"/>
-        </w:rPr>
-      </w:pPr>
-      <w:r>
-        <w:rPr>
-          <w:lang w:val="pl-PL"/>
-        </w:rPr>
-        <w:t>Wielki Kanion Kolorado</w:t>
-      </w:r>
-    </w:p>
-    <w:p>
-      <w:pPr>
-        <w:pStyle w:val="Nagwek3"/>
-        <w:rPr>
-          <w:lang w:val="pl-PL"/>
-        </w:rPr>
-      </w:pPr>
-      <w:r>
-        <w:rPr>
-          <w:lang w:val="pl-PL"/>
-        </w:rPr>
-        <w:t xml:space="preserve">Równomierne rozmieszczenie punktów </w:t>
-      </w:r>
-    </w:p>
-    <w:p>
-      <w:pPr>
-        <w:pStyle w:val="Nagwek3"/>
-        <w:rPr>
-          <w:lang w:val="pl-PL"/>
-        </w:rPr>
-      </w:pPr>
-      <w:r>
-        <w:rPr>
-          <w:lang w:val="pl-PL"/>
-        </w:rPr>
-        <w:t>Równomierne rozmieszczenie punktów o większej ilości węzłów</w:t>
-      </w:r>
-    </w:p>
-    <w:p>
-      <w:pPr>
-        <w:pStyle w:val="Nagwek3"/>
-        <w:rPr>
-          <w:lang w:val="pl-PL"/>
-        </w:rPr>
-      </w:pPr>
-      <w:r>
-        <w:rPr>
-          <w:lang w:val="pl-PL"/>
-        </w:rPr>
-        <w:t>Nierównomierne rozmieszczenie punktów (z ilością węzłów 2 podpunktu)</w:t>
-      </w:r>
-    </w:p>
-    <w:p>
-      <w:pPr>
-        <w:ind w:left="720"/>
-        <w:rPr>
-          <w:lang w:val="pl-PL"/>
-        </w:rPr>
-      </w:pPr>
-    </w:p>
-    <w:p>
-      <w:pPr>
-        <w:pStyle w:val="Nagwek1"/>
-        <w:rPr>
-          <w:sz w:val="40"/>
-          <w:lang w:val="pl-PL"/>
-        </w:rPr>
-      </w:pPr>
-      <w:r>
-        <w:rPr>
-          <w:sz w:val="40"/>
-          <w:lang w:val="pl-PL"/>
-        </w:rPr>
-        <w:t>Interpolacja funkcjami sklejanymi trzeciego stopnia</w:t>
-      </w:r>
-    </w:p>
-    <w:p>
-      <w:pPr>
-        <w:rPr>
-          <w:lang w:val="pl-PL"/>
-        </w:rPr>
-      </w:pPr>
-    </w:p>
-    <w:p>
-      <w:pPr>
-        <w:pStyle w:val="Nagwek2"/>
-        <w:rPr>
-          <w:lang w:val="pl-PL"/>
-        </w:rPr>
-      </w:pPr>
-      <w:r>
-        <w:rPr>
-          <w:lang w:val="pl-PL"/>
-        </w:rPr>
         <w:lastRenderedPageBreak/>
-        <w:t>Spacerniak w Gdańsku</w:t>
-      </w:r>
-    </w:p>
-    <w:p>
-      <w:pPr>
-        <w:pStyle w:val="Nagwek3"/>
-        <w:rPr>
-          <w:lang w:val="pl-PL"/>
-        </w:rPr>
-      </w:pPr>
-      <w:r>
-        <w:rPr>
-          <w:lang w:val="pl-PL"/>
-        </w:rPr>
-        <w:t xml:space="preserve">Równomierne rozmieszczenie punktów </w:t>
-      </w:r>
-    </w:p>
-    <w:p>
-      <w:pPr>
-        <w:pStyle w:val="Nagwek3"/>
-        <w:rPr>
-          <w:lang w:val="pl-PL"/>
-        </w:rPr>
-      </w:pPr>
-      <w:r>
-        <w:rPr>
-          <w:lang w:val="pl-PL"/>
-        </w:rPr>
-        <w:t>Równomierne rozmieszczenie punktów o większej ilości węzłów</w:t>
-      </w:r>
-    </w:p>
-    <w:p>
-      <w:pPr>
-        <w:pStyle w:val="Nagwek3"/>
-        <w:rPr>
-          <w:lang w:val="pl-PL"/>
-        </w:rPr>
-      </w:pPr>
-      <w:r>
-        <w:rPr>
-          <w:lang w:val="pl-PL"/>
-        </w:rPr>
-        <w:t>Nierównomierne rozmieszczenie punktów (z ilością węzłów 2 podpunktu)</w:t>
-      </w:r>
-    </w:p>
-    <w:p>
-      <w:pPr>
-        <w:pStyle w:val="Nagwek2"/>
-        <w:rPr>
-          <w:lang w:val="pl-PL"/>
-        </w:rPr>
-      </w:pPr>
-      <w:r>
-        <w:rPr>
-          <w:lang w:val="pl-PL"/>
-        </w:rPr>
-        <w:t>Głębia Challengera</w:t>
-      </w:r>
-    </w:p>
-    <w:p>
-      <w:pPr>
-        <w:pStyle w:val="Nagwek3"/>
-        <w:rPr>
-          <w:lang w:val="pl-PL"/>
-        </w:rPr>
-      </w:pPr>
-      <w:r>
-        <w:rPr>
-          <w:lang w:val="pl-PL"/>
-        </w:rPr>
-        <w:t xml:space="preserve">Równomierne rozmieszczenie punktów </w:t>
-      </w:r>
-    </w:p>
-    <w:p>
-      <w:pPr>
-        <w:pStyle w:val="Nagwek3"/>
-        <w:rPr>
-          <w:lang w:val="pl-PL"/>
-        </w:rPr>
-      </w:pPr>
-      <w:r>
-        <w:rPr>
-          <w:lang w:val="pl-PL"/>
-        </w:rPr>
-        <w:t>Równomierne rozmieszczenie punktów o większej ilości węzłów</w:t>
-      </w:r>
-    </w:p>
-    <w:p>
-      <w:pPr>
-        <w:pStyle w:val="Nagwek3"/>
-        <w:rPr>
-          <w:lang w:val="pl-PL"/>
-        </w:rPr>
-      </w:pPr>
-      <w:r>
-        <w:rPr>
-          <w:lang w:val="pl-PL"/>
-        </w:rPr>
-        <w:t>Nierównomierne rozmieszczenie punktów (z ilością węzłów 2 podpunktu)</w:t>
-      </w:r>
-    </w:p>
-    <w:p>
-      <w:pPr>
-        <w:pStyle w:val="Nagwek2"/>
-        <w:rPr>
-          <w:lang w:val="pl-PL"/>
-        </w:rPr>
-      </w:pPr>
-      <w:r>
-        <w:rPr>
-          <w:lang w:val="pl-PL"/>
-        </w:rPr>
-        <w:t>Wielki Kanion Kolorado</w:t>
-      </w:r>
-    </w:p>
-    <w:p>
-      <w:pPr>
-        <w:pStyle w:val="Nagwek3"/>
-        <w:rPr>
-          <w:lang w:val="pl-PL"/>
-        </w:rPr>
-      </w:pPr>
-      <w:r>
-        <w:rPr>
-          <w:lang w:val="pl-PL"/>
-        </w:rPr>
-        <w:t xml:space="preserve">Równomierne rozmieszczenie punktów </w:t>
-      </w:r>
-    </w:p>
-    <w:p>
-      <w:pPr>
-        <w:pStyle w:val="Nagwek3"/>
-        <w:rPr>
-          <w:lang w:val="pl-PL"/>
-        </w:rPr>
-      </w:pPr>
-      <w:r>
-        <w:rPr>
-          <w:lang w:val="pl-PL"/>
-        </w:rPr>
-        <w:t>Równomierne rozmieszczenie punktów o większej ilości węzłów</w:t>
-      </w:r>
-    </w:p>
-    <w:p>
-      <w:pPr>
-        <w:pStyle w:val="Nagwek3"/>
-        <w:rPr>
-          <w:lang w:val="pl-PL"/>
-        </w:rPr>
-      </w:pPr>
-      <w:r>
-        <w:rPr>
-          <w:lang w:val="pl-PL"/>
-        </w:rPr>
-        <w:t>Nierównomierne rozmieszczenie punktów (z ilością węzłów 2 podpunktu)</w:t>
-      </w:r>
-    </w:p>
-    <w:p>
-      <w:pPr>
-        <w:ind w:left="720"/>
-        <w:rPr>
-          <w:lang w:val="pl-PL"/>
-        </w:rPr>
-      </w:pPr>
+        <w:t>Równomierne rozmieszczenie punktów dla dwudziestu pięciu węzłów</w:t>
+      </w:r>
+    </w:p>
+    <w:p>
+      <w:pPr>
+        <w:ind w:left="1440"/>
+        <w:rPr>
+          <w:lang w:val="pl-PL"/>
+        </w:rPr>
+      </w:pPr>
+      <w:r>
+        <w:rPr>
+          <w:noProof/>
+        </w:rPr>
+        <w:drawing>
+          <wp:anchor distT="0" distB="0" distL="114300" distR="114300" simplePos="0" relativeHeight="251701248" behindDoc="0" locked="0" layoutInCell="1" allowOverlap="1">
+            <wp:simplePos x="0" y="0"/>
+            <wp:positionH relativeFrom="column">
+              <wp:posOffset>3916699</wp:posOffset>
+            </wp:positionH>
+            <wp:positionV relativeFrom="paragraph">
+              <wp:posOffset>351894</wp:posOffset>
+            </wp:positionV>
+            <wp:extent cx="1114425" cy="190500"/>
+            <wp:effectExtent l="0" t="0" r="9525" b="0"/>
+            <wp:wrapNone/>
+            <wp:docPr id="22" name="Obraz 22"/>
+            <wp:cNvGraphicFramePr>
+              <a:graphicFrameLocks xmlns:a="http://schemas.openxmlformats.org/drawingml/2006/main" noChangeAspect="1"/>
+            </wp:cNvGraphicFramePr>
+            <a:graphic xmlns:a="http://schemas.openxmlformats.org/drawingml/2006/main">
+              <a:graphicData uri="http://schemas.openxmlformats.org/drawingml/2006/picture">
+                <pic:pic xmlns:pic="http://schemas.openxmlformats.org/drawingml/2006/picture">
+                  <pic:nvPicPr>
+                    <pic:cNvPr id="1" name=""/>
+                    <pic:cNvPicPr/>
+                  </pic:nvPicPr>
+                  <pic:blipFill>
+                    <a:blip r:embed="rId45">
+                      <a:extLst>
+                        <a:ext uri="{28A0092B-C50C-407E-A947-70E740481C1C}">
+                          <a14:useLocalDpi xmlns:a14="http://schemas.microsoft.com/office/drawing/2010/main" val="0"/>
+                        </a:ext>
+                      </a:extLst>
+                    </a:blip>
+                    <a:stretch>
+                      <a:fillRect/>
+                    </a:stretch>
+                  </pic:blipFill>
+                  <pic:spPr>
+                    <a:xfrm>
+                      <a:off x="0" y="0"/>
+                      <a:ext cx="1114425" cy="190500"/>
+                    </a:xfrm>
+                    <a:prstGeom prst="rect">
+                      <a:avLst/>
+                    </a:prstGeom>
+                  </pic:spPr>
+                </pic:pic>
+              </a:graphicData>
+            </a:graphic>
+          </wp:anchor>
+        </w:drawing>
+      </w:r>
+      <w:r>
+        <w:rPr>
+          <w:lang w:val="pl-PL"/>
+        </w:rPr>
+        <w:pict>
+          <v:shape id="_x0000_i1185" type="#_x0000_t75" style="width:380.4pt;height:284.6pt">
+            <v:imagedata r:id="rId46" o:title="SplinesaLotNodesGłębia Challengera"/>
+          </v:shape>
+        </w:pict>
+      </w:r>
       <w:bookmarkStart w:id="0" w:name="_GoBack"/>
       <w:bookmarkEnd w:id="0"/>
+    </w:p>
+    <w:p>
+      <w:pPr>
+        <w:pStyle w:val="Nagwek3"/>
+        <w:rPr>
+          <w:lang w:val="pl-PL"/>
+        </w:rPr>
+      </w:pPr>
+      <w:r>
+        <w:rPr>
+          <w:lang w:val="pl-PL"/>
+        </w:rPr>
+        <w:t>Nierównomierne rozmieszczenie punktów (z ilością węzłów 2 podpunktu)</w:t>
+      </w:r>
+    </w:p>
+    <w:p>
+      <w:pPr>
+        <w:rPr>
+          <w:lang w:val="pl-PL"/>
+        </w:rPr>
+      </w:pPr>
+    </w:p>
+    <w:p>
+      <w:pPr>
+        <w:pStyle w:val="Nagwek2"/>
+        <w:rPr>
+          <w:lang w:val="pl-PL"/>
+        </w:rPr>
+      </w:pPr>
+      <w:r>
+        <w:rPr>
+          <w:lang w:val="pl-PL"/>
+        </w:rPr>
+        <w:lastRenderedPageBreak/>
+        <w:t>Wielki Kanion Kolorado</w:t>
+      </w:r>
+    </w:p>
+    <w:p>
+      <w:pPr>
+        <w:pStyle w:val="Nagwek3"/>
+        <w:rPr>
+          <w:lang w:val="pl-PL"/>
+        </w:rPr>
+      </w:pPr>
+      <w:r>
+        <w:rPr>
+          <w:lang w:val="pl-PL"/>
+        </w:rPr>
+        <w:t>Równomierne rozmieszczenie punktów dla czterech węzłów</w:t>
+      </w:r>
+    </w:p>
+    <w:p>
+      <w:pPr>
+        <w:ind w:left="1440"/>
+        <w:rPr>
+          <w:lang w:val="pl-PL"/>
+        </w:rPr>
+      </w:pPr>
+      <w:r>
+        <w:rPr>
+          <w:lang w:val="pl-PL"/>
+        </w:rPr>
+        <w:drawing>
+          <wp:anchor distT="0" distB="0" distL="114300" distR="114300" simplePos="0" relativeHeight="251702272" behindDoc="0" locked="0" layoutInCell="1" allowOverlap="1">
+            <wp:simplePos x="0" y="0"/>
+            <wp:positionH relativeFrom="column">
+              <wp:posOffset>3254991</wp:posOffset>
+            </wp:positionH>
+            <wp:positionV relativeFrom="paragraph">
+              <wp:posOffset>419536</wp:posOffset>
+            </wp:positionV>
+            <wp:extent cx="1143000" cy="152400"/>
+            <wp:effectExtent l="0" t="0" r="0" b="0"/>
+            <wp:wrapNone/>
+            <wp:docPr id="23" name="Obraz 23"/>
+            <wp:cNvGraphicFramePr>
+              <a:graphicFrameLocks xmlns:a="http://schemas.openxmlformats.org/drawingml/2006/main" noChangeAspect="1"/>
+            </wp:cNvGraphicFramePr>
+            <a:graphic xmlns:a="http://schemas.openxmlformats.org/drawingml/2006/main">
+              <a:graphicData uri="http://schemas.openxmlformats.org/drawingml/2006/picture">
+                <pic:pic xmlns:pic="http://schemas.openxmlformats.org/drawingml/2006/picture">
+                  <pic:nvPicPr>
+                    <pic:cNvPr id="1" name=""/>
+                    <pic:cNvPicPr/>
+                  </pic:nvPicPr>
+                  <pic:blipFill>
+                    <a:blip r:embed="rId47">
+                      <a:extLst>
+                        <a:ext uri="{28A0092B-C50C-407E-A947-70E740481C1C}">
+                          <a14:useLocalDpi xmlns:a14="http://schemas.microsoft.com/office/drawing/2010/main" val="0"/>
+                        </a:ext>
+                      </a:extLst>
+                    </a:blip>
+                    <a:stretch>
+                      <a:fillRect/>
+                    </a:stretch>
+                  </pic:blipFill>
+                  <pic:spPr>
+                    <a:xfrm>
+                      <a:off x="0" y="0"/>
+                      <a:ext cx="1143000" cy="152400"/>
+                    </a:xfrm>
+                    <a:prstGeom prst="rect">
+                      <a:avLst/>
+                    </a:prstGeom>
+                  </pic:spPr>
+                </pic:pic>
+              </a:graphicData>
+            </a:graphic>
+          </wp:anchor>
+        </w:drawing>
+      </w:r>
+      <w:r>
+        <w:rPr>
+          <w:lang w:val="pl-PL"/>
+        </w:rPr>
+        <w:pict>
+          <v:shape id="_x0000_i1177" type="#_x0000_t75" style="width:380.4pt;height:284.6pt">
+            <v:imagedata r:id="rId48" o:title="SplinesFewNodesWielki Kanion Kolorado"/>
+          </v:shape>
+        </w:pict>
+      </w:r>
+    </w:p>
+    <w:p>
+      <w:pPr>
+        <w:pStyle w:val="Nagwek3"/>
+        <w:rPr>
+          <w:lang w:val="pl-PL"/>
+        </w:rPr>
+      </w:pPr>
+      <w:r>
+        <w:rPr>
+          <w:lang w:val="pl-PL"/>
+        </w:rPr>
+        <w:t>Równomierne rozmieszczenie punktów dla dziesięciu węzłów</w:t>
+      </w:r>
+      <w:r>
+        <w:rPr>
+          <w:noProof/>
+          <w:lang w:val="pl-PL"/>
+        </w:rPr>
+        <w:t xml:space="preserve"> </w:t>
+      </w:r>
+    </w:p>
+    <w:p>
+      <w:pPr>
+        <w:ind w:left="1440"/>
+        <w:rPr>
+          <w:lang w:val="pl-PL"/>
+        </w:rPr>
+      </w:pPr>
+      <w:r>
+        <w:rPr>
+          <w:lang w:val="pl-PL"/>
+        </w:rPr>
+        <w:drawing>
+          <wp:anchor distT="0" distB="0" distL="114300" distR="114300" simplePos="0" relativeHeight="251703296" behindDoc="0" locked="0" layoutInCell="1" allowOverlap="1">
+            <wp:simplePos x="0" y="0"/>
+            <wp:positionH relativeFrom="column">
+              <wp:posOffset>3331191</wp:posOffset>
+            </wp:positionH>
+            <wp:positionV relativeFrom="paragraph">
+              <wp:posOffset>398789</wp:posOffset>
+            </wp:positionV>
+            <wp:extent cx="1066800" cy="171450"/>
+            <wp:effectExtent l="0" t="0" r="0" b="0"/>
+            <wp:wrapNone/>
+            <wp:docPr id="25" name="Obraz 25"/>
+            <wp:cNvGraphicFramePr>
+              <a:graphicFrameLocks xmlns:a="http://schemas.openxmlformats.org/drawingml/2006/main" noChangeAspect="1"/>
+            </wp:cNvGraphicFramePr>
+            <a:graphic xmlns:a="http://schemas.openxmlformats.org/drawingml/2006/main">
+              <a:graphicData uri="http://schemas.openxmlformats.org/drawingml/2006/picture">
+                <pic:pic xmlns:pic="http://schemas.openxmlformats.org/drawingml/2006/picture">
+                  <pic:nvPicPr>
+                    <pic:cNvPr id="1" name=""/>
+                    <pic:cNvPicPr/>
+                  </pic:nvPicPr>
+                  <pic:blipFill>
+                    <a:blip r:embed="rId49">
+                      <a:extLst>
+                        <a:ext uri="{28A0092B-C50C-407E-A947-70E740481C1C}">
+                          <a14:useLocalDpi xmlns:a14="http://schemas.microsoft.com/office/drawing/2010/main" val="0"/>
+                        </a:ext>
+                      </a:extLst>
+                    </a:blip>
+                    <a:stretch>
+                      <a:fillRect/>
+                    </a:stretch>
+                  </pic:blipFill>
+                  <pic:spPr>
+                    <a:xfrm>
+                      <a:off x="0" y="0"/>
+                      <a:ext cx="1066800" cy="171450"/>
+                    </a:xfrm>
+                    <a:prstGeom prst="rect">
+                      <a:avLst/>
+                    </a:prstGeom>
+                  </pic:spPr>
+                </pic:pic>
+              </a:graphicData>
+            </a:graphic>
+          </wp:anchor>
+        </w:drawing>
+      </w:r>
+      <w:r>
+        <w:rPr>
+          <w:lang w:val="pl-PL"/>
+        </w:rPr>
+        <w:pict>
+          <v:shape id="_x0000_i1169" type="#_x0000_t75" style="width:380.4pt;height:284.6pt">
+            <v:imagedata r:id="rId50" o:title="SplinesMediumNodesWielki Kanion Kolorado"/>
+          </v:shape>
+        </w:pict>
+      </w:r>
+      <w:r>
+        <w:rPr>
+          <w:noProof/>
+        </w:rPr>
+        <w:t xml:space="preserve"> </w:t>
+      </w:r>
+    </w:p>
+    <w:p>
+      <w:pPr>
+        <w:pStyle w:val="Nagwek3"/>
+        <w:rPr>
+          <w:lang w:val="pl-PL"/>
+        </w:rPr>
+      </w:pPr>
+      <w:r>
+        <w:rPr>
+          <w:lang w:val="pl-PL"/>
+        </w:rPr>
+        <w:lastRenderedPageBreak/>
+        <w:t>Równomierne rozmieszczenie punktów dla dwudziestu pięciu węzłów</w:t>
+      </w:r>
+    </w:p>
+    <w:p>
+      <w:pPr>
+        <w:ind w:left="720" w:firstLine="720"/>
+        <w:rPr>
+          <w:lang w:val="pl-PL"/>
+        </w:rPr>
+      </w:pPr>
+      <w:r>
+        <w:rPr>
+          <w:lang w:val="pl-PL"/>
+        </w:rPr>
+        <w:drawing>
+          <wp:anchor distT="0" distB="0" distL="114300" distR="114300" simplePos="0" relativeHeight="251704320" behindDoc="0" locked="0" layoutInCell="1" allowOverlap="1">
+            <wp:simplePos x="0" y="0"/>
+            <wp:positionH relativeFrom="column">
+              <wp:posOffset>3316406</wp:posOffset>
+            </wp:positionH>
+            <wp:positionV relativeFrom="paragraph">
+              <wp:posOffset>399425</wp:posOffset>
+            </wp:positionV>
+            <wp:extent cx="1095375" cy="161925"/>
+            <wp:effectExtent l="0" t="0" r="9525" b="9525"/>
+            <wp:wrapNone/>
+            <wp:docPr id="26" name="Obraz 26"/>
+            <wp:cNvGraphicFramePr>
+              <a:graphicFrameLocks xmlns:a="http://schemas.openxmlformats.org/drawingml/2006/main" noChangeAspect="1"/>
+            </wp:cNvGraphicFramePr>
+            <a:graphic xmlns:a="http://schemas.openxmlformats.org/drawingml/2006/main">
+              <a:graphicData uri="http://schemas.openxmlformats.org/drawingml/2006/picture">
+                <pic:pic xmlns:pic="http://schemas.openxmlformats.org/drawingml/2006/picture">
+                  <pic:nvPicPr>
+                    <pic:cNvPr id="1" name=""/>
+                    <pic:cNvPicPr/>
+                  </pic:nvPicPr>
+                  <pic:blipFill>
+                    <a:blip r:embed="rId51">
+                      <a:extLst>
+                        <a:ext uri="{28A0092B-C50C-407E-A947-70E740481C1C}">
+                          <a14:useLocalDpi xmlns:a14="http://schemas.microsoft.com/office/drawing/2010/main" val="0"/>
+                        </a:ext>
+                      </a:extLst>
+                    </a:blip>
+                    <a:stretch>
+                      <a:fillRect/>
+                    </a:stretch>
+                  </pic:blipFill>
+                  <pic:spPr>
+                    <a:xfrm>
+                      <a:off x="0" y="0"/>
+                      <a:ext cx="1095375" cy="161925"/>
+                    </a:xfrm>
+                    <a:prstGeom prst="rect">
+                      <a:avLst/>
+                    </a:prstGeom>
+                  </pic:spPr>
+                </pic:pic>
+              </a:graphicData>
+            </a:graphic>
+          </wp:anchor>
+        </w:drawing>
+      </w:r>
+      <w:r>
+        <w:rPr>
+          <w:lang w:val="pl-PL"/>
+        </w:rPr>
+        <w:pict>
+          <v:shape id="_x0000_i1191" type="#_x0000_t75" style="width:380.4pt;height:284.6pt">
+            <v:imagedata r:id="rId52" o:title="SplinesaLotNodesWielki Kanion Kolorado"/>
+          </v:shape>
+        </w:pict>
+      </w:r>
+      <w:r>
+        <w:rPr>
+          <w:noProof/>
+        </w:rPr>
+        <w:t xml:space="preserve"> </w:t>
+      </w:r>
+    </w:p>
+    <w:p>
+      <w:pPr>
+        <w:pStyle w:val="Nagwek3"/>
+        <w:rPr>
+          <w:lang w:val="pl-PL"/>
+        </w:rPr>
+      </w:pPr>
+      <w:r>
+        <w:rPr>
+          <w:lang w:val="pl-PL"/>
+        </w:rPr>
+        <w:t>Nierównomierne rozmieszczenie punktów (z ilością węzłów 2 podpunktu)</w:t>
+      </w:r>
+    </w:p>
+    <w:p>
+      <w:pPr>
+        <w:ind w:left="720"/>
+        <w:rPr>
+          <w:lang w:val="pl-PL"/>
+        </w:rPr>
+      </w:pPr>
     </w:p>
     <w:p>
       <w:pPr>
@@ -1487,6 +3709,56 @@
     </w:sectPr>
   </w:body>
 </w:document>
+</file>
+
+<file path=word/endnotes.xml><?xml version="1.0" encoding="utf-8"?>
+<w:endnotes xmlns:wpc="http://schemas.microsoft.com/office/word/2010/wordprocessingCanvas" xmlns:cx="http://schemas.microsoft.com/office/drawing/2014/chartex" xmlns:cx1="http://schemas.microsoft.com/office/drawing/2015/9/8/chartex" xmlns:mc="http://schemas.openxmlformats.org/markup-compatibility/2006" xmlns:o="urn:schemas-microsoft-com:office:office" xmlns:r="http://schemas.openxmlformats.org/officeDocument/2006/relationships" xmlns:m="http://schemas.openxmlformats.org/officeDocument/2006/math" xmlns:v="urn:schemas-microsoft-com:vml" xmlns:wp14="http://schemas.microsoft.com/office/word/2010/wordprocessingDrawing" xmlns:wp="http://schemas.openxmlformats.org/drawingml/2006/wordprocessingDrawing" xmlns:w10="urn:schemas-microsoft-com:office:word" xmlns:w="http://schemas.openxmlformats.org/wordprocessingml/2006/main" xmlns:w14="http://schemas.microsoft.com/office/word/2010/wordml" xmlns:w15="http://schemas.microsoft.com/office/word/2012/wordml" xmlns:w16se="http://schemas.microsoft.com/office/word/2015/wordml/symex" xmlns:wpg="http://schemas.microsoft.com/office/word/2010/wordprocessingGroup" xmlns:wpi="http://schemas.microsoft.com/office/word/2010/wordprocessingInk" xmlns:wne="http://schemas.microsoft.com/office/word/2006/wordml" xmlns:wps="http://schemas.microsoft.com/office/word/2010/wordprocessingShape" mc:Ignorable="w14 w15 w16se wp14">
+  <w:endnote w:type="separator" w:id="-1">
+    <w:p>
+      <w:pPr>
+        <w:spacing w:after="0" w:line="240" w:lineRule="auto"/>
+      </w:pPr>
+      <w:r>
+        <w:separator/>
+      </w:r>
+    </w:p>
+  </w:endnote>
+  <w:endnote w:type="continuationSeparator" w:id="0">
+    <w:p>
+      <w:pPr>
+        <w:spacing w:after="0" w:line="240" w:lineRule="auto"/>
+      </w:pPr>
+      <w:r>
+        <w:continuationSeparator/>
+      </w:r>
+    </w:p>
+  </w:endnote>
+</w:endnotes>
+</file>
+
+<file path=word/footnotes.xml><?xml version="1.0" encoding="utf-8"?>
+<w:footnotes xmlns:wpc="http://schemas.microsoft.com/office/word/2010/wordprocessingCanvas" xmlns:cx="http://schemas.microsoft.com/office/drawing/2014/chartex" xmlns:cx1="http://schemas.microsoft.com/office/drawing/2015/9/8/chartex" xmlns:mc="http://schemas.openxmlformats.org/markup-compatibility/2006" xmlns:o="urn:schemas-microsoft-com:office:office" xmlns:r="http://schemas.openxmlformats.org/officeDocument/2006/relationships" xmlns:m="http://schemas.openxmlformats.org/officeDocument/2006/math" xmlns:v="urn:schemas-microsoft-com:vml" xmlns:wp14="http://schemas.microsoft.com/office/word/2010/wordprocessingDrawing" xmlns:wp="http://schemas.openxmlformats.org/drawingml/2006/wordprocessingDrawing" xmlns:w10="urn:schemas-microsoft-com:office:word" xmlns:w="http://schemas.openxmlformats.org/wordprocessingml/2006/main" xmlns:w14="http://schemas.microsoft.com/office/word/2010/wordml" xmlns:w15="http://schemas.microsoft.com/office/word/2012/wordml" xmlns:w16se="http://schemas.microsoft.com/office/word/2015/wordml/symex" xmlns:wpg="http://schemas.microsoft.com/office/word/2010/wordprocessingGroup" xmlns:wpi="http://schemas.microsoft.com/office/word/2010/wordprocessingInk" xmlns:wne="http://schemas.microsoft.com/office/word/2006/wordml" xmlns:wps="http://schemas.microsoft.com/office/word/2010/wordprocessingShape" mc:Ignorable="w14 w15 w16se wp14">
+  <w:footnote w:type="separator" w:id="-1">
+    <w:p>
+      <w:pPr>
+        <w:spacing w:after="0" w:line="240" w:lineRule="auto"/>
+      </w:pPr>
+      <w:r>
+        <w:separator/>
+      </w:r>
+    </w:p>
+  </w:footnote>
+  <w:footnote w:type="continuationSeparator" w:id="0">
+    <w:p>
+      <w:pPr>
+        <w:spacing w:after="0" w:line="240" w:lineRule="auto"/>
+      </w:pPr>
+      <w:r>
+        <w:continuationSeparator/>
+      </w:r>
+    </w:p>
+  </w:footnote>
+</w:footnotes>
 </file>
 
 <file path=word/numbering.xml><?xml version="1.0" encoding="utf-8"?>
@@ -1718,6 +3990,119 @@
     </w:lvl>
   </w:abstractNum>
   <w:abstractNum w:abstractNumId="2" w15:restartNumberingAfterBreak="0">
+    <w:nsid w:val="43857780"/>
+    <w:multiLevelType w:val="hybridMultilevel"/>
+    <w:tmpl w:val="8BB07B24"/>
+    <w:lvl w:ilvl="0" w:tplc="04090001">
+      <w:start w:val="1"/>
+      <w:numFmt w:val="bullet"/>
+      <w:lvlText w:val=""/>
+      <w:lvlJc w:val="left"/>
+      <w:pPr>
+        <w:ind w:left="1440" w:hanging="360"/>
+      </w:pPr>
+      <w:rPr>
+        <w:rFonts w:ascii="Symbol" w:hAnsi="Symbol" w:hint="default"/>
+      </w:rPr>
+    </w:lvl>
+    <w:lvl w:ilvl="1" w:tplc="04090003" w:tentative="1">
+      <w:start w:val="1"/>
+      <w:numFmt w:val="bullet"/>
+      <w:lvlText w:val="o"/>
+      <w:lvlJc w:val="left"/>
+      <w:pPr>
+        <w:ind w:left="2160" w:hanging="360"/>
+      </w:pPr>
+      <w:rPr>
+        <w:rFonts w:ascii="Courier New" w:hAnsi="Courier New" w:cs="Courier New" w:hint="default"/>
+      </w:rPr>
+    </w:lvl>
+    <w:lvl w:ilvl="2" w:tplc="04090005" w:tentative="1">
+      <w:start w:val="1"/>
+      <w:numFmt w:val="bullet"/>
+      <w:lvlText w:val=""/>
+      <w:lvlJc w:val="left"/>
+      <w:pPr>
+        <w:ind w:left="2880" w:hanging="360"/>
+      </w:pPr>
+      <w:rPr>
+        <w:rFonts w:ascii="Wingdings" w:hAnsi="Wingdings" w:hint="default"/>
+      </w:rPr>
+    </w:lvl>
+    <w:lvl w:ilvl="3" w:tplc="04090001" w:tentative="1">
+      <w:start w:val="1"/>
+      <w:numFmt w:val="bullet"/>
+      <w:lvlText w:val=""/>
+      <w:lvlJc w:val="left"/>
+      <w:pPr>
+        <w:ind w:left="3600" w:hanging="360"/>
+      </w:pPr>
+      <w:rPr>
+        <w:rFonts w:ascii="Symbol" w:hAnsi="Symbol" w:hint="default"/>
+      </w:rPr>
+    </w:lvl>
+    <w:lvl w:ilvl="4" w:tplc="04090003" w:tentative="1">
+      <w:start w:val="1"/>
+      <w:numFmt w:val="bullet"/>
+      <w:lvlText w:val="o"/>
+      <w:lvlJc w:val="left"/>
+      <w:pPr>
+        <w:ind w:left="4320" w:hanging="360"/>
+      </w:pPr>
+      <w:rPr>
+        <w:rFonts w:ascii="Courier New" w:hAnsi="Courier New" w:cs="Courier New" w:hint="default"/>
+      </w:rPr>
+    </w:lvl>
+    <w:lvl w:ilvl="5" w:tplc="04090005" w:tentative="1">
+      <w:start w:val="1"/>
+      <w:numFmt w:val="bullet"/>
+      <w:lvlText w:val=""/>
+      <w:lvlJc w:val="left"/>
+      <w:pPr>
+        <w:ind w:left="5040" w:hanging="360"/>
+      </w:pPr>
+      <w:rPr>
+        <w:rFonts w:ascii="Wingdings" w:hAnsi="Wingdings" w:hint="default"/>
+      </w:rPr>
+    </w:lvl>
+    <w:lvl w:ilvl="6" w:tplc="04090001" w:tentative="1">
+      <w:start w:val="1"/>
+      <w:numFmt w:val="bullet"/>
+      <w:lvlText w:val=""/>
+      <w:lvlJc w:val="left"/>
+      <w:pPr>
+        <w:ind w:left="5760" w:hanging="360"/>
+      </w:pPr>
+      <w:rPr>
+        <w:rFonts w:ascii="Symbol" w:hAnsi="Symbol" w:hint="default"/>
+      </w:rPr>
+    </w:lvl>
+    <w:lvl w:ilvl="7" w:tplc="04090003" w:tentative="1">
+      <w:start w:val="1"/>
+      <w:numFmt w:val="bullet"/>
+      <w:lvlText w:val="o"/>
+      <w:lvlJc w:val="left"/>
+      <w:pPr>
+        <w:ind w:left="6480" w:hanging="360"/>
+      </w:pPr>
+      <w:rPr>
+        <w:rFonts w:ascii="Courier New" w:hAnsi="Courier New" w:cs="Courier New" w:hint="default"/>
+      </w:rPr>
+    </w:lvl>
+    <w:lvl w:ilvl="8" w:tplc="04090005" w:tentative="1">
+      <w:start w:val="1"/>
+      <w:numFmt w:val="bullet"/>
+      <w:lvlText w:val=""/>
+      <w:lvlJc w:val="left"/>
+      <w:pPr>
+        <w:ind w:left="7200" w:hanging="360"/>
+      </w:pPr>
+      <w:rPr>
+        <w:rFonts w:ascii="Wingdings" w:hAnsi="Wingdings" w:hint="default"/>
+      </w:rPr>
+    </w:lvl>
+  </w:abstractNum>
+  <w:abstractNum w:abstractNumId="3" w15:restartNumberingAfterBreak="0">
     <w:nsid w:val="52AD098A"/>
     <w:multiLevelType w:val="multilevel"/>
     <w:tmpl w:val="B4FA8944"/>
@@ -1815,7 +4200,119 @@
       </w:pPr>
     </w:lvl>
   </w:abstractNum>
-  <w:abstractNum w:abstractNumId="3" w15:restartNumberingAfterBreak="0">
+  <w:abstractNum w:abstractNumId="4" w15:restartNumberingAfterBreak="0">
+    <w:nsid w:val="5EC44E66"/>
+    <w:multiLevelType w:val="hybridMultilevel"/>
+    <w:tmpl w:val="A2D0930A"/>
+    <w:lvl w:ilvl="0" w:tplc="B7B41630">
+      <w:numFmt w:val="bullet"/>
+      <w:lvlText w:val=""/>
+      <w:lvlJc w:val="left"/>
+      <w:pPr>
+        <w:ind w:left="720" w:hanging="360"/>
+      </w:pPr>
+      <w:rPr>
+        <w:rFonts w:ascii="Wingdings" w:eastAsiaTheme="minorEastAsia" w:hAnsi="Wingdings" w:cstheme="minorBidi" w:hint="default"/>
+      </w:rPr>
+    </w:lvl>
+    <w:lvl w:ilvl="1" w:tplc="04090003" w:tentative="1">
+      <w:start w:val="1"/>
+      <w:numFmt w:val="bullet"/>
+      <w:lvlText w:val="o"/>
+      <w:lvlJc w:val="left"/>
+      <w:pPr>
+        <w:ind w:left="1440" w:hanging="360"/>
+      </w:pPr>
+      <w:rPr>
+        <w:rFonts w:ascii="Courier New" w:hAnsi="Courier New" w:cs="Courier New" w:hint="default"/>
+      </w:rPr>
+    </w:lvl>
+    <w:lvl w:ilvl="2" w:tplc="04090005" w:tentative="1">
+      <w:start w:val="1"/>
+      <w:numFmt w:val="bullet"/>
+      <w:lvlText w:val=""/>
+      <w:lvlJc w:val="left"/>
+      <w:pPr>
+        <w:ind w:left="2160" w:hanging="360"/>
+      </w:pPr>
+      <w:rPr>
+        <w:rFonts w:ascii="Wingdings" w:hAnsi="Wingdings" w:hint="default"/>
+      </w:rPr>
+    </w:lvl>
+    <w:lvl w:ilvl="3" w:tplc="04090001" w:tentative="1">
+      <w:start w:val="1"/>
+      <w:numFmt w:val="bullet"/>
+      <w:lvlText w:val=""/>
+      <w:lvlJc w:val="left"/>
+      <w:pPr>
+        <w:ind w:left="2880" w:hanging="360"/>
+      </w:pPr>
+      <w:rPr>
+        <w:rFonts w:ascii="Symbol" w:hAnsi="Symbol" w:hint="default"/>
+      </w:rPr>
+    </w:lvl>
+    <w:lvl w:ilvl="4" w:tplc="04090003" w:tentative="1">
+      <w:start w:val="1"/>
+      <w:numFmt w:val="bullet"/>
+      <w:lvlText w:val="o"/>
+      <w:lvlJc w:val="left"/>
+      <w:pPr>
+        <w:ind w:left="3600" w:hanging="360"/>
+      </w:pPr>
+      <w:rPr>
+        <w:rFonts w:ascii="Courier New" w:hAnsi="Courier New" w:cs="Courier New" w:hint="default"/>
+      </w:rPr>
+    </w:lvl>
+    <w:lvl w:ilvl="5" w:tplc="04090005" w:tentative="1">
+      <w:start w:val="1"/>
+      <w:numFmt w:val="bullet"/>
+      <w:lvlText w:val=""/>
+      <w:lvlJc w:val="left"/>
+      <w:pPr>
+        <w:ind w:left="4320" w:hanging="360"/>
+      </w:pPr>
+      <w:rPr>
+        <w:rFonts w:ascii="Wingdings" w:hAnsi="Wingdings" w:hint="default"/>
+      </w:rPr>
+    </w:lvl>
+    <w:lvl w:ilvl="6" w:tplc="04090001" w:tentative="1">
+      <w:start w:val="1"/>
+      <w:numFmt w:val="bullet"/>
+      <w:lvlText w:val=""/>
+      <w:lvlJc w:val="left"/>
+      <w:pPr>
+        <w:ind w:left="5040" w:hanging="360"/>
+      </w:pPr>
+      <w:rPr>
+        <w:rFonts w:ascii="Symbol" w:hAnsi="Symbol" w:hint="default"/>
+      </w:rPr>
+    </w:lvl>
+    <w:lvl w:ilvl="7" w:tplc="04090003" w:tentative="1">
+      <w:start w:val="1"/>
+      <w:numFmt w:val="bullet"/>
+      <w:lvlText w:val="o"/>
+      <w:lvlJc w:val="left"/>
+      <w:pPr>
+        <w:ind w:left="5760" w:hanging="360"/>
+      </w:pPr>
+      <w:rPr>
+        <w:rFonts w:ascii="Courier New" w:hAnsi="Courier New" w:cs="Courier New" w:hint="default"/>
+      </w:rPr>
+    </w:lvl>
+    <w:lvl w:ilvl="8" w:tplc="04090005" w:tentative="1">
+      <w:start w:val="1"/>
+      <w:numFmt w:val="bullet"/>
+      <w:lvlText w:val=""/>
+      <w:lvlJc w:val="left"/>
+      <w:pPr>
+        <w:ind w:left="6480" w:hanging="360"/>
+      </w:pPr>
+      <w:rPr>
+        <w:rFonts w:ascii="Wingdings" w:hAnsi="Wingdings" w:hint="default"/>
+      </w:rPr>
+    </w:lvl>
+  </w:abstractNum>
+  <w:abstractNum w:abstractNumId="5" w15:restartNumberingAfterBreak="0">
     <w:nsid w:val="61930439"/>
     <w:multiLevelType w:val="hybridMultilevel"/>
     <w:tmpl w:val="6FEE86C8"/>
@@ -1929,16 +4426,22 @@
     </w:lvl>
   </w:abstractNum>
   <w:num w:numId="1">
-    <w:abstractNumId w:val="2"/>
+    <w:abstractNumId w:val="3"/>
   </w:num>
   <w:num w:numId="2">
-    <w:abstractNumId w:val="3"/>
+    <w:abstractNumId w:val="5"/>
   </w:num>
   <w:num w:numId="3">
     <w:abstractNumId w:val="1"/>
   </w:num>
   <w:num w:numId="4">
     <w:abstractNumId w:val="0"/>
+  </w:num>
+  <w:num w:numId="5">
+    <w:abstractNumId w:val="2"/>
+  </w:num>
+  <w:num w:numId="6">
+    <w:abstractNumId w:val="4"/>
   </w:num>
 </w:numbering>
 </file>
@@ -2987,6 +5490,45 @@
       <w:contextualSpacing/>
     </w:pPr>
   </w:style>
+  <w:style w:type="paragraph" w:styleId="Tekstprzypisukocowego">
+    <w:name w:val="endnote text"/>
+    <w:basedOn w:val="Normalny"/>
+    <w:link w:val="TekstprzypisukocowegoZnak"/>
+    <w:uiPriority w:val="99"/>
+    <w:semiHidden/>
+    <w:unhideWhenUsed/>
+    <w:rsid w:val="00A27AF2"/>
+    <w:pPr>
+      <w:spacing w:after="0" w:line="240" w:lineRule="auto"/>
+    </w:pPr>
+    <w:rPr>
+      <w:sz w:val="20"/>
+      <w:szCs w:val="20"/>
+    </w:rPr>
+  </w:style>
+  <w:style w:type="character" w:customStyle="1" w:styleId="TekstprzypisukocowegoZnak">
+    <w:name w:val="Tekst przypisu końcowego Znak"/>
+    <w:basedOn w:val="Domylnaczcionkaakapitu"/>
+    <w:link w:val="Tekstprzypisukocowego"/>
+    <w:uiPriority w:val="99"/>
+    <w:semiHidden/>
+    <w:rsid w:val="00A27AF2"/>
+    <w:rPr>
+      <w:sz w:val="20"/>
+      <w:szCs w:val="20"/>
+    </w:rPr>
+  </w:style>
+  <w:style w:type="character" w:styleId="Odwoanieprzypisukocowego">
+    <w:name w:val="endnote reference"/>
+    <w:basedOn w:val="Domylnaczcionkaakapitu"/>
+    <w:uiPriority w:val="99"/>
+    <w:semiHidden/>
+    <w:unhideWhenUsed/>
+    <w:rsid w:val="00A27AF2"/>
+    <w:rPr>
+      <w:vertAlign w:val="superscript"/>
+    </w:rPr>
+  </w:style>
 </w:styles>
 </file>
 
@@ -3249,4 +5791,16 @@
     </a:ext>
   </a:extLst>
 </a:theme>
+</file>
+
+<file path=customXml/item1.xml><?xml version="1.0" encoding="utf-8"?>
+<b:Sources xmlns:b="http://schemas.openxmlformats.org/officeDocument/2006/bibliography" xmlns="http://schemas.openxmlformats.org/officeDocument/2006/bibliography" SelectedStyle="\APASixthEditionOfficeOnline.xsl" StyleName="APA" Version="6"/>
+</file>
+
+<file path=customXml/itemProps1.xml><?xml version="1.0" encoding="utf-8"?>
+<ds:datastoreItem xmlns:ds="http://schemas.openxmlformats.org/officeDocument/2006/customXml" ds:itemID="{6F08F859-96E0-4C53-84ED-6D5523B7918F}">
+  <ds:schemaRefs>
+    <ds:schemaRef ds:uri="http://schemas.openxmlformats.org/officeDocument/2006/bibliography"/>
+  </ds:schemaRefs>
+</ds:datastoreItem>
 </file>
</xml_diff>